<commit_message>
base64 encoded image handling in ViewModel
</commit_message>
<xml_diff>
--- a/Samples/Documents/Model.docx
+++ b/Samples/Documents/Model.docx
@@ -1,10 +1,10 @@
 
 <file path=word/document.xml><?xml version="1.0" encoding="utf-8"?>
-<w:document xmlns:wpc="http://schemas.microsoft.com/office/word/2010/wordprocessingCanvas" xmlns:mc="http://schemas.openxmlformats.org/markup-compatibility/2006" xmlns:o="urn:schemas-microsoft-com:office:office" xmlns:r="http://schemas.openxmlformats.org/officeDocument/2006/relationships" xmlns:m="http://schemas.openxmlformats.org/officeDocument/2006/math" xmlns:v="urn:schemas-microsoft-com:vml" xmlns:wp14="http://schemas.microsoft.com/office/word/2010/wordprocessingDrawing" xmlns:wp="http://schemas.openxmlformats.org/drawingml/2006/wordprocessingDrawing" xmlns:w10="urn:schemas-microsoft-com:office:word" xmlns:w="http://schemas.openxmlformats.org/wordprocessingml/2006/main" xmlns:w14="http://schemas.microsoft.com/office/word/2010/wordml" xmlns:wpg="http://schemas.microsoft.com/office/word/2010/wordprocessingGroup" xmlns:wpi="http://schemas.microsoft.com/office/word/2010/wordprocessingInk" xmlns:wne="http://schemas.microsoft.com/office/word/2006/wordml" xmlns:wps="http://schemas.microsoft.com/office/word/2010/wordprocessingShape" mc:Ignorable="w14 wp14">
+<w:document xmlns:wpc="http://schemas.microsoft.com/office/word/2010/wordprocessingCanvas" xmlns:cx="http://schemas.microsoft.com/office/drawing/2014/chartex" xmlns:cx1="http://schemas.microsoft.com/office/drawing/2015/9/8/chartex" xmlns:cx2="http://schemas.microsoft.com/office/drawing/2015/10/21/chartex" xmlns:cx3="http://schemas.microsoft.com/office/drawing/2016/5/9/chartex" xmlns:cx4="http://schemas.microsoft.com/office/drawing/2016/5/10/chartex" xmlns:cx5="http://schemas.microsoft.com/office/drawing/2016/5/11/chartex" xmlns:cx6="http://schemas.microsoft.com/office/drawing/2016/5/12/chartex" xmlns:cx7="http://schemas.microsoft.com/office/drawing/2016/5/13/chartex" xmlns:cx8="http://schemas.microsoft.com/office/drawing/2016/5/14/chartex" xmlns:mc="http://schemas.openxmlformats.org/markup-compatibility/2006" xmlns:aink="http://schemas.microsoft.com/office/drawing/2016/ink" xmlns:am3d="http://schemas.microsoft.com/office/drawing/2017/model3d" xmlns:o="urn:schemas-microsoft-com:office:office" xmlns:oel="http://schemas.microsoft.com/office/2019/extlst" xmlns:r="http://schemas.openxmlformats.org/officeDocument/2006/relationships" xmlns:m="http://schemas.openxmlformats.org/officeDocument/2006/math" xmlns:v="urn:schemas-microsoft-com:vml" xmlns:wp14="http://schemas.microsoft.com/office/word/2010/wordprocessingDrawing" xmlns:wp="http://schemas.openxmlformats.org/drawingml/2006/wordprocessingDrawing" xmlns:w10="urn:schemas-microsoft-com:office:word" xmlns:w="http://schemas.openxmlformats.org/wordprocessingml/2006/main" xmlns:w14="http://schemas.microsoft.com/office/word/2010/wordml" xmlns:w15="http://schemas.microsoft.com/office/word/2012/wordml" xmlns:w16cex="http://schemas.microsoft.com/office/word/2018/wordml/cex" xmlns:w16cid="http://schemas.microsoft.com/office/word/2016/wordml/cid" xmlns:w16="http://schemas.microsoft.com/office/word/2018/wordml" xmlns:w16sdtdh="http://schemas.microsoft.com/office/word/2020/wordml/sdtdatahash" xmlns:w16se="http://schemas.microsoft.com/office/word/2015/wordml/symex" xmlns:wpg="http://schemas.microsoft.com/office/word/2010/wordprocessingGroup" xmlns:wpi="http://schemas.microsoft.com/office/word/2010/wordprocessingInk" xmlns:wne="http://schemas.microsoft.com/office/word/2006/wordml" xmlns:wps="http://schemas.microsoft.com/office/word/2010/wordprocessingShape" mc:Ignorable="w14 w15 w16se w16cid w16 w16cex w16sdtdh wp14">
   <w:body>
     <w:p>
       <w:pPr>
-        <w:pStyle w:val="Kop1"/>
+        <w:pStyle w:val="Cmsor1"/>
       </w:pPr>
       <w:r>
         <w:t xml:space="preserve"/>
@@ -16,7 +16,7 @@
     </w:p>
     <w:p>
       <w:pPr>
-        <w:pStyle w:val="Kop2"/>
+        <w:pStyle w:val="Cmsor2"/>
       </w:pPr>
       <w:r>
         <w:t>Introduction</w:t>
@@ -221,7 +221,15 @@
         <w:t>From the view</w:t>
       </w:r>
       <w:r>
-        <w:t xml:space="preserve"> (i.e. this Word document)</w:t>
+        <w:t xml:space="preserve"> (</w:t>
+      </w:r>
+      <w:proofErr w:type="gramStart"/>
+      <w:r>
+        <w:t>i.e.</w:t>
+      </w:r>
+      <w:proofErr w:type="gramEnd"/>
+      <w:r>
+        <w:t xml:space="preserve"> this Word document)</w:t>
       </w:r>
       <w:r>
         <w:t xml:space="preserve">, the model can be accessed </w:t>
@@ -239,6 +247,7 @@
         <w:t xml:space="preserve">is strongly typed, so you can access all fields/properties/methods without casting. In this example, the model is of type </w:t>
       </w:r>
       <w:proofErr w:type="spellStart"/>
+      <w:proofErr w:type="gramStart"/>
       <w:r>
         <w:t>Model.Models.</w:t>
       </w:r>
@@ -249,6 +258,7 @@
         <w:t>ViewModel</w:t>
       </w:r>
       <w:proofErr w:type="spellEnd"/>
+      <w:proofErr w:type="gramEnd"/>
       <w:r>
         <w:t xml:space="preserve"> and looks like this:</w:t>
       </w:r>
@@ -903,8 +913,9 @@
     </w:p>
     <w:p>
       <w:pPr>
-        <w:pStyle w:val="Kop2"/>
+        <w:pStyle w:val="Cmsor2"/>
       </w:pPr>
+      <w:proofErr w:type="gramStart"/>
       <w:r>
         <w:lastRenderedPageBreak/>
         <w:t>DoS</w:t>
@@ -913,7 +924,11 @@
         <w:t>omething</w:t>
       </w:r>
       <w:r>
-        <w:t>()</w:t>
+        <w:t>(</w:t>
+      </w:r>
+      <w:proofErr w:type="gramEnd"/>
+      <w:r>
+        <w:t>)</w:t>
       </w:r>
     </w:p>
     <w:p>
@@ -932,7 +947,7 @@
     </w:p>
     <w:tbl>
       <w:tblPr>
-        <w:tblStyle w:val="Gemiddeldelijst2-accent1"/>
+        <w:tblStyle w:val="Kzepeslista21jellszn"/>
         <w:tblW w:w="3313" w:type="pct"/>
         <w:tblLayout w:type="fixed"/>
         <w:tblLook w:val="04A0" w:firstRow="1" w:lastRow="0" w:firstColumn="1" w:lastColumn="0" w:noHBand="0" w:noVBand="1"/>
@@ -942,7 +957,7 @@
         <w:gridCol w:w="1983"/>
         <w:gridCol w:w="2268"/>
       </w:tblGrid>
-      <w:tr>
+      <w:tr IpId="c23d741c4fee482ea6cd7ed3e9d50ddf">
         <w:trPr>
           <w:cnfStyle w:val="100000000000" w:firstRow="1" w:lastRow="0" w:firstColumn="0" w:lastColumn="0" w:oddVBand="0" w:evenVBand="0" w:oddHBand="0" w:evenHBand="0" w:firstRowFirstColumn="0" w:firstRowLastColumn="0" w:lastRowFirstColumn="0" w:lastRowLastColumn="0"/>
         </w:trPr>
@@ -1133,7 +1148,7 @@
                 <w:color w:val="auto"/>
               </w:rPr>
               <w:t xml:space="preserve"/>
-              <w:t xml:space="preserve">18-6-1953</w:t>
+              <w:t xml:space="preserve">1953. 06. 18.</w:t>
               <w:t xml:space="preserve"/>
             </w:r>
           </w:p>
@@ -1234,7 +1249,7 @@
                 <w:color w:val="auto"/>
               </w:rPr>
               <w:t xml:space="preserve"/>
-              <w:t xml:space="preserve">3-10-1990</w:t>
+              <w:t xml:space="preserve">1990. 10. 03.</w:t>
               <w:t xml:space="preserve"/>
             </w:r>
           </w:p>
@@ -1335,7 +1350,7 @@
                 <w:color w:val="auto"/>
               </w:rPr>
               <w:t xml:space="preserve"/>
-              <w:t xml:space="preserve">24-4-1916</w:t>
+              <w:t xml:space="preserve">1916. 04. 24.</w:t>
               <w:t xml:space="preserve"/>
             </w:r>
           </w:p>
@@ -1436,7 +1451,7 @@
                 <w:color w:val="auto"/>
               </w:rPr>
               <w:t xml:space="preserve"/>
-              <w:t xml:space="preserve">14-5-1948</w:t>
+              <w:t xml:space="preserve">1948. 05. 14.</w:t>
               <w:t xml:space="preserve"/>
             </w:r>
           </w:p>
@@ -1537,7 +1552,7 @@
                 <w:color w:val="auto"/>
               </w:rPr>
               <w:t xml:space="preserve"/>
-              <w:t xml:space="preserve">13-9-1989</w:t>
+              <w:t xml:space="preserve">1989. 09. 13.</w:t>
               <w:t xml:space="preserve"/>
             </w:r>
           </w:p>
@@ -1638,7 +1653,7 @@
                 <w:color w:val="auto"/>
               </w:rPr>
               <w:t xml:space="preserve"/>
-              <w:t xml:space="preserve">26-7-1581</w:t>
+              <w:t xml:space="preserve">1581. 07. 26.</w:t>
               <w:t xml:space="preserve"/>
             </w:r>
           </w:p>
@@ -1739,7 +1754,7 @@
                 <w:color w:val="auto"/>
               </w:rPr>
               <w:t xml:space="preserve"/>
-              <w:t xml:space="preserve">4-7-1776</w:t>
+              <w:t xml:space="preserve">1776. 07. 04.</w:t>
               <w:t xml:space="preserve"/>
             </w:r>
           </w:p>
@@ -1833,7 +1848,7 @@
                 <w:color w:val="auto"/>
               </w:rPr>
               <w:t xml:space="preserve"/>
-              <w:t xml:space="preserve">10-7-1879</w:t>
+              <w:t xml:space="preserve">1879. 07. 10.</w:t>
             </w:r>
             <w:r>
               <w:t xml:space="preserve"/>
@@ -1936,14 +1951,7 @@
       </w:r>
       <w:r>
         <w:t xml:space="preserve">proclaimed: </w:t>
-        <w:t xml:space="preserve">18-6-1953</w:t>
-      </w:r>
-      <w:r>
-        <w:t xml:space="preserve"/>
-      </w:r>
-      <w:r>
-        <w:t xml:space="preserve"/>
-        <w:t xml:space="preserve"/>
+        <w:t xml:space="preserve">1953. 06. 18.</w:t>
       </w:r>
       <w:r>
         <w:t xml:space="preserve"/>
@@ -2007,14 +2015,7 @@
       </w:r>
       <w:r>
         <w:t xml:space="preserve">proclaimed: </w:t>
-        <w:t xml:space="preserve">3-10-1990</w:t>
-      </w:r>
-      <w:r>
-        <w:t xml:space="preserve"/>
-      </w:r>
-      <w:r>
-        <w:t xml:space="preserve"/>
-        <w:t xml:space="preserve"/>
+        <w:t xml:space="preserve">1990. 10. 03.</w:t>
       </w:r>
       <w:r>
         <w:t xml:space="preserve"/>
@@ -2078,14 +2079,7 @@
       </w:r>
       <w:r>
         <w:t xml:space="preserve">proclaimed: </w:t>
-        <w:t xml:space="preserve">24-4-1916</w:t>
-      </w:r>
-      <w:r>
-        <w:t xml:space="preserve"/>
-      </w:r>
-      <w:r>
-        <w:t xml:space="preserve"/>
-        <w:t xml:space="preserve"/>
+        <w:t xml:space="preserve">1916. 04. 24.</w:t>
       </w:r>
       <w:r>
         <w:t xml:space="preserve"/>
@@ -2149,14 +2143,7 @@
       </w:r>
       <w:r>
         <w:t xml:space="preserve">proclaimed: </w:t>
-        <w:t xml:space="preserve">14-5-1948</w:t>
-      </w:r>
-      <w:r>
-        <w:t xml:space="preserve"/>
-      </w:r>
-      <w:r>
-        <w:t xml:space="preserve"/>
-        <w:t xml:space="preserve"/>
+        <w:t xml:space="preserve">1948. 05. 14.</w:t>
       </w:r>
       <w:r>
         <w:t xml:space="preserve"/>
@@ -2220,14 +2207,7 @@
       </w:r>
       <w:r>
         <w:t xml:space="preserve">proclaimed: </w:t>
-        <w:t xml:space="preserve">13-9-1989</w:t>
-      </w:r>
-      <w:r>
-        <w:t xml:space="preserve"/>
-      </w:r>
-      <w:r>
-        <w:t xml:space="preserve"/>
-        <w:t xml:space="preserve"/>
+        <w:t xml:space="preserve">1989. 09. 13.</w:t>
       </w:r>
       <w:r>
         <w:t xml:space="preserve"/>
@@ -2291,14 +2271,7 @@
       </w:r>
       <w:r>
         <w:t xml:space="preserve">proclaimed: </w:t>
-        <w:t xml:space="preserve">26-7-1581</w:t>
-      </w:r>
-      <w:r>
-        <w:t xml:space="preserve"/>
-      </w:r>
-      <w:r>
-        <w:t xml:space="preserve"/>
-        <w:t xml:space="preserve"/>
+        <w:t xml:space="preserve">1581. 07. 26.</w:t>
       </w:r>
       <w:r>
         <w:t xml:space="preserve"/>
@@ -2362,14 +2335,7 @@
       </w:r>
       <w:r>
         <w:t xml:space="preserve">proclaimed: </w:t>
-        <w:t xml:space="preserve">4-7-1776</w:t>
-      </w:r>
-      <w:r>
-        <w:t xml:space="preserve"/>
-      </w:r>
-      <w:r>
-        <w:t xml:space="preserve"/>
-        <w:t xml:space="preserve"/>
+        <w:t xml:space="preserve">1776. 07. 04.</w:t>
       </w:r>
       <w:r>
         <w:t xml:space="preserve"/>
@@ -2424,7 +2390,7 @@
           <w:rFonts w:eastAsiaTheme="minorEastAsia" w:cstheme="minorHAnsi"/>
         </w:rPr>
         <w:t xml:space="preserve"> </w:t>
-        <w:t xml:space="preserve">10-7-1879</w:t>
+        <w:t xml:space="preserve">1879. 07. 10.</w:t>
       </w:r>
       <w:r>
         <w:t xml:space="preserve"/>
@@ -2433,17 +2399,297 @@
     <w:p>
       <w:r>
         <w:t xml:space="preserve">Document generated on </w:t>
-        <w:t xml:space="preserve">14-1-2019</w:t>
-      </w:r>
-      <w:r>
-        <w:t xml:space="preserve"/>
-      </w:r>
-      <w:bookmarkStart w:name="_GoBack" w:id="0"/>
-      <w:bookmarkEnd w:id="0"/>
+        <w:t xml:space="preserve">2022. 11. 26.</w:t>
+      </w:r>
+      <w:r>
+        <w:t xml:space="preserve"/>
+      </w:r>
+      <w:r>
+        <w:t xml:space="preserve"> in </w:t>
+      </w:r>
+      <w:r>
+        <w:t xml:space="preserve">CLR runtime version </w:t>
+      </w:r>
+      <w:r>
+        <w:t xml:space="preserve"/>
+        <w:t xml:space="preserve">6.0.11</w:t>
+      </w:r>
+      <w:r>
+        <w:t xml:space="preserve"/>
+      </w:r>
       <w:r>
         <w:t>.</w:t>
       </w:r>
     </w:p>
+    <w:p/>
+    <w:p>
+      <w:pPr>
+        <w:pStyle w:val="Cmsor2"/>
+      </w:pPr>
+      <w:r>
+        <w:lastRenderedPageBreak/>
+        <w:t>ImageBase64Encoded:</w:t>
+      </w:r>
+    </w:p>
+    <w:p>
+      <w:pPr>
+        <w:pStyle w:val="Cmsor3"/>
+      </w:pPr>
+      <w:r>
+        <w:t xml:space="preserve">Base64 encoded image, default extension=jpg: </w:t>
+      </w:r>
+    </w:p>
+    <w:p>
+      <w:pPr>
+        <w:rPr>
+          <w:rFonts w:eastAsiaTheme="minorEastAsia" w:cstheme="minorHAnsi"/>
+          <w:b/>
+        </w:rPr>
+      </w:pPr>
+      <w:r>
+        <w:rPr>
+          <w:rFonts w:eastAsiaTheme="minorEastAsia" w:cstheme="minorHAnsi"/>
+          <w:b/>
+        </w:rPr>
+        <w:t xml:space="preserve"/>
+        <w:t xml:space="preserve">​</w:t>
+        <w:drawing>
+          <wp:inline distT="0" distB="0" distL="0" distR="0" wp14:editId="50D07946">
+            <wp:extent cx="5943600" cy="4457700"/>
+            <wp:effectExtent l="0" t="0" r="0" b="0"/>
+            <wp:docPr id="1" name="Picture 1"/>
+            <wp:cNvGraphicFramePr>
+              <a:graphicFrameLocks xmlns:a="http://schemas.openxmlformats.org/drawingml/2006/main" noChangeAspect="1"/>
+            </wp:cNvGraphicFramePr>
+            <a:graphic xmlns:a="http://schemas.openxmlformats.org/drawingml/2006/main">
+              <a:graphicData uri="http://schemas.openxmlformats.org/drawingml/2006/picture">
+                <pic:pic xmlns:pic="http://schemas.openxmlformats.org/drawingml/2006/picture">
+                  <pic:nvPicPr>
+                    <pic:cNvPr id="0" name="New Bitmap Image.png"/>
+                    <pic:cNvPicPr/>
+                  </pic:nvPicPr>
+                  <pic:blipFill>
+                    <a:blip r:embed="R2bd2eac56f3c45e1" cstate="print">
+                      <a:extLst>
+                        <a:ext uri="{28A0092B-C50C-407E-A947-70E740481C1C}"/>
+                      </a:extLst>
+                    </a:blip>
+                    <a:stretch>
+                      <a:fillRect/>
+                    </a:stretch>
+                  </pic:blipFill>
+                  <pic:spPr>
+                    <a:xfrm>
+                      <a:off x="0" y="0"/>
+                      <a:ext cx="5943600" cy="4457700"/>
+                    </a:xfrm>
+                    <a:prstGeom prst="rect">
+                      <a:avLst/>
+                    </a:prstGeom>
+                  </pic:spPr>
+                </pic:pic>
+              </a:graphicData>
+            </a:graphic>
+          </wp:inline>
+        </w:drawing>
+      </w:r>
+      <w:r>
+        <w:t xml:space="preserve"/>
+      </w:r>
+    </w:p>
+    <w:p>
+      <w:pPr>
+        <w:pStyle w:val="Cmsor3"/>
+      </w:pPr>
+      <w:r>
+        <w:t xml:space="preserve">Base64 encoded image, jpg extension specified: </w:t>
+      </w:r>
+    </w:p>
+    <w:p>
+      <w:r>
+        <w:rPr>
+          <w:rFonts w:eastAsiaTheme="minorEastAsia" w:cstheme="minorHAnsi"/>
+          <w:b/>
+        </w:rPr>
+        <w:t xml:space="preserve"/>
+        <w:t xml:space="preserve">​</w:t>
+        <w:drawing>
+          <wp:inline distT="0" distB="0" distL="0" distR="0" wp14:editId="50D07946">
+            <wp:extent cx="5943600" cy="4457700"/>
+            <wp:effectExtent l="0" t="0" r="0" b="0"/>
+            <wp:docPr id="1" name="Picture 1"/>
+            <wp:cNvGraphicFramePr>
+              <a:graphicFrameLocks xmlns:a="http://schemas.openxmlformats.org/drawingml/2006/main" noChangeAspect="1"/>
+            </wp:cNvGraphicFramePr>
+            <a:graphic xmlns:a="http://schemas.openxmlformats.org/drawingml/2006/main">
+              <a:graphicData uri="http://schemas.openxmlformats.org/drawingml/2006/picture">
+                <pic:pic xmlns:pic="http://schemas.openxmlformats.org/drawingml/2006/picture">
+                  <pic:nvPicPr>
+                    <pic:cNvPr id="0" name="New Bitmap Image.png"/>
+                    <pic:cNvPicPr/>
+                  </pic:nvPicPr>
+                  <pic:blipFill>
+                    <a:blip r:embed="Rd27a8e61abb54fe6" cstate="print">
+                      <a:extLst>
+                        <a:ext uri="{28A0092B-C50C-407E-A947-70E740481C1C}"/>
+                      </a:extLst>
+                    </a:blip>
+                    <a:stretch>
+                      <a:fillRect/>
+                    </a:stretch>
+                  </pic:blipFill>
+                  <pic:spPr>
+                    <a:xfrm>
+                      <a:off x="0" y="0"/>
+                      <a:ext cx="5943600" cy="4457700"/>
+                    </a:xfrm>
+                    <a:prstGeom prst="rect">
+                      <a:avLst/>
+                    </a:prstGeom>
+                  </pic:spPr>
+                </pic:pic>
+              </a:graphicData>
+            </a:graphic>
+          </wp:inline>
+        </w:drawing>
+      </w:r>
+      <w:r>
+        <w:t xml:space="preserve"/>
+      </w:r>
+    </w:p>
+    <w:p>
+      <w:pPr>
+        <w:pStyle w:val="Cmsor3"/>
+      </w:pPr>
+      <w:r>
+        <w:t xml:space="preserve">Base64 encoded image, percentage specified: </w:t>
+      </w:r>
+    </w:p>
+    <w:p>
+      <w:pPr>
+        <w:rPr>
+          <w:rFonts w:eastAsiaTheme="minorEastAsia" w:cstheme="minorHAnsi"/>
+          <w:b/>
+        </w:rPr>
+      </w:pPr>
+      <w:r>
+        <w:rPr>
+          <w:rFonts w:eastAsiaTheme="minorEastAsia" w:cstheme="minorHAnsi"/>
+          <w:b/>
+        </w:rPr>
+        <w:t xml:space="preserve"/>
+        <w:t xml:space="preserve">​</w:t>
+        <w:drawing>
+          <wp:inline distT="0" distB="0" distL="0" distR="0" wp14:editId="50D07946">
+            <wp:extent cx="1188720" cy="891540"/>
+            <wp:effectExtent l="0" t="0" r="0" b="0"/>
+            <wp:docPr id="1" name="Picture 1"/>
+            <wp:cNvGraphicFramePr>
+              <a:graphicFrameLocks xmlns:a="http://schemas.openxmlformats.org/drawingml/2006/main" noChangeAspect="1"/>
+            </wp:cNvGraphicFramePr>
+            <a:graphic xmlns:a="http://schemas.openxmlformats.org/drawingml/2006/main">
+              <a:graphicData uri="http://schemas.openxmlformats.org/drawingml/2006/picture">
+                <pic:pic xmlns:pic="http://schemas.openxmlformats.org/drawingml/2006/picture">
+                  <pic:nvPicPr>
+                    <pic:cNvPr id="0" name="New Bitmap Image.png"/>
+                    <pic:cNvPicPr/>
+                  </pic:nvPicPr>
+                  <pic:blipFill>
+                    <a:blip r:embed="Rf312357f86284775" cstate="print">
+                      <a:extLst>
+                        <a:ext uri="{28A0092B-C50C-407E-A947-70E740481C1C}"/>
+                      </a:extLst>
+                    </a:blip>
+                    <a:stretch>
+                      <a:fillRect/>
+                    </a:stretch>
+                  </pic:blipFill>
+                  <pic:spPr>
+                    <a:xfrm>
+                      <a:off x="0" y="0"/>
+                      <a:ext cx="1188720" cy="891540"/>
+                    </a:xfrm>
+                    <a:prstGeom prst="rect">
+                      <a:avLst/>
+                    </a:prstGeom>
+                  </pic:spPr>
+                </pic:pic>
+              </a:graphicData>
+            </a:graphic>
+          </wp:inline>
+        </w:drawing>
+      </w:r>
+      <w:r>
+        <w:t xml:space="preserve"/>
+      </w:r>
+    </w:p>
+    <w:p>
+      <w:pPr>
+        <w:pStyle w:val="Cmsor3"/>
+      </w:pPr>
+      <w:r>
+        <w:t xml:space="preserve">Base64 encoded image, jpg extension and percentage specified: </w:t>
+      </w:r>
+    </w:p>
+    <w:p>
+      <w:pPr>
+        <w:rPr>
+          <w:rFonts w:eastAsiaTheme="minorEastAsia" w:cstheme="minorHAnsi"/>
+          <w:b/>
+        </w:rPr>
+      </w:pPr>
+      <w:r>
+        <w:rPr>
+          <w:rFonts w:eastAsiaTheme="minorEastAsia" w:cstheme="minorHAnsi"/>
+          <w:b/>
+        </w:rPr>
+        <w:t xml:space="preserve"/>
+        <w:t xml:space="preserve">​</w:t>
+        <w:drawing>
+          <wp:inline distT="0" distB="0" distL="0" distR="0" wp14:editId="50D07946">
+            <wp:extent cx="1188720" cy="891540"/>
+            <wp:effectExtent l="0" t="0" r="0" b="0"/>
+            <wp:docPr id="1" name="Picture 1"/>
+            <wp:cNvGraphicFramePr>
+              <a:graphicFrameLocks xmlns:a="http://schemas.openxmlformats.org/drawingml/2006/main" noChangeAspect="1"/>
+            </wp:cNvGraphicFramePr>
+            <a:graphic xmlns:a="http://schemas.openxmlformats.org/drawingml/2006/main">
+              <a:graphicData uri="http://schemas.openxmlformats.org/drawingml/2006/picture">
+                <pic:pic xmlns:pic="http://schemas.openxmlformats.org/drawingml/2006/picture">
+                  <pic:nvPicPr>
+                    <pic:cNvPr id="0" name="New Bitmap Image.png"/>
+                    <pic:cNvPicPr/>
+                  </pic:nvPicPr>
+                  <pic:blipFill>
+                    <a:blip r:embed="Ref7d6fb38da04bbb" cstate="print">
+                      <a:extLst>
+                        <a:ext uri="{28A0092B-C50C-407E-A947-70E740481C1C}"/>
+                      </a:extLst>
+                    </a:blip>
+                    <a:stretch>
+                      <a:fillRect/>
+                    </a:stretch>
+                  </pic:blipFill>
+                  <pic:spPr>
+                    <a:xfrm>
+                      <a:off x="0" y="0"/>
+                      <a:ext cx="1188720" cy="891540"/>
+                    </a:xfrm>
+                    <a:prstGeom prst="rect">
+                      <a:avLst/>
+                    </a:prstGeom>
+                  </pic:spPr>
+                </pic:pic>
+              </a:graphicData>
+            </a:graphic>
+          </wp:inline>
+        </w:drawing>
+      </w:r>
+      <w:r>
+        <w:t xml:space="preserve"/>
+      </w:r>
+    </w:p>
+    <w:p/>
     <w:sectPr>
       <w:pgSz w:w="12240" w:h="15840"/>
       <w:pgMar w:top="1440" w:right="1440" w:bottom="1440" w:left="1440" w:header="720" w:footer="720" w:gutter="0"/>
@@ -2455,7 +2701,7 @@
 </file>
 
 <file path=word/styles.xml><?xml version="1.0" encoding="utf-8"?>
-<w:styles xmlns:mc="http://schemas.openxmlformats.org/markup-compatibility/2006" xmlns:r="http://schemas.openxmlformats.org/officeDocument/2006/relationships" xmlns:w="http://schemas.openxmlformats.org/wordprocessingml/2006/main" xmlns:w14="http://schemas.microsoft.com/office/word/2010/wordml" mc:Ignorable="w14">
+<w:styles xmlns:mc="http://schemas.openxmlformats.org/markup-compatibility/2006" xmlns:r="http://schemas.openxmlformats.org/officeDocument/2006/relationships" xmlns:w="http://schemas.openxmlformats.org/wordprocessingml/2006/main" xmlns:w14="http://schemas.microsoft.com/office/word/2010/wordml" xmlns:w15="http://schemas.microsoft.com/office/word/2012/wordml" xmlns:w16cex="http://schemas.microsoft.com/office/word/2018/wordml/cex" xmlns:w16cid="http://schemas.microsoft.com/office/word/2016/wordml/cid" xmlns:w16="http://schemas.microsoft.com/office/word/2018/wordml" xmlns:w16sdtdh="http://schemas.microsoft.com/office/word/2020/wordml/sdtdatahash" xmlns:w16se="http://schemas.microsoft.com/office/word/2015/wordml/symex" mc:Ignorable="w14 w15 w16se w16cid w16 w16cex w16sdtdh">
   <w:docDefaults>
     <w:rPrDefault>
       <w:rPr>
@@ -2471,154 +2717,393 @@
       </w:pPr>
     </w:pPrDefault>
   </w:docDefaults>
-  <w:latentStyles w:defLockedState="0" w:defUIPriority="99" w:defSemiHidden="1" w:defUnhideWhenUsed="1" w:defQFormat="0" w:count="267">
-    <w:lsdException w:name="Normal" w:semiHidden="0" w:uiPriority="0" w:unhideWhenUsed="0" w:qFormat="1"/>
-    <w:lsdException w:name="heading 1" w:semiHidden="0" w:uiPriority="9" w:unhideWhenUsed="0" w:qFormat="1"/>
-    <w:lsdException w:name="heading 2" w:uiPriority="9" w:qFormat="1"/>
-    <w:lsdException w:name="heading 3" w:uiPriority="9" w:qFormat="1"/>
-    <w:lsdException w:name="heading 4" w:uiPriority="9" w:qFormat="1"/>
-    <w:lsdException w:name="heading 5" w:uiPriority="9" w:qFormat="1"/>
-    <w:lsdException w:name="heading 6" w:uiPriority="9" w:qFormat="1"/>
-    <w:lsdException w:name="heading 7" w:uiPriority="9" w:qFormat="1"/>
-    <w:lsdException w:name="heading 8" w:uiPriority="9" w:qFormat="1"/>
-    <w:lsdException w:name="heading 9" w:uiPriority="9" w:qFormat="1"/>
-    <w:lsdException w:name="toc 1" w:uiPriority="39"/>
-    <w:lsdException w:name="toc 2" w:uiPriority="39"/>
-    <w:lsdException w:name="toc 3" w:uiPriority="39"/>
-    <w:lsdException w:name="toc 4" w:uiPriority="39"/>
-    <w:lsdException w:name="toc 5" w:uiPriority="39"/>
-    <w:lsdException w:name="toc 6" w:uiPriority="39"/>
-    <w:lsdException w:name="toc 7" w:uiPriority="39"/>
-    <w:lsdException w:name="toc 8" w:uiPriority="39"/>
-    <w:lsdException w:name="toc 9" w:uiPriority="39"/>
-    <w:lsdException w:name="caption" w:uiPriority="35" w:qFormat="1"/>
-    <w:lsdException w:name="Title" w:semiHidden="0" w:uiPriority="10" w:unhideWhenUsed="0" w:qFormat="1"/>
-    <w:lsdException w:name="Default Paragraph Font" w:uiPriority="1"/>
-    <w:lsdException w:name="Subtitle" w:semiHidden="0" w:uiPriority="11" w:unhideWhenUsed="0" w:qFormat="1"/>
-    <w:lsdException w:name="Strong" w:semiHidden="0" w:uiPriority="22" w:unhideWhenUsed="0" w:qFormat="1"/>
-    <w:lsdException w:name="Emphasis" w:semiHidden="0" w:uiPriority="20" w:unhideWhenUsed="0" w:qFormat="1"/>
-    <w:lsdException w:name="Table Grid" w:semiHidden="0" w:uiPriority="59" w:unhideWhenUsed="0"/>
-    <w:lsdException w:name="Placeholder Text" w:unhideWhenUsed="0"/>
-    <w:lsdException w:name="No Spacing" w:semiHidden="0" w:uiPriority="1" w:unhideWhenUsed="0" w:qFormat="1"/>
-    <w:lsdException w:name="Light Shading" w:semiHidden="0" w:uiPriority="60" w:unhideWhenUsed="0"/>
-    <w:lsdException w:name="Light List" w:semiHidden="0" w:uiPriority="61" w:unhideWhenUsed="0"/>
-    <w:lsdException w:name="Light Grid" w:semiHidden="0" w:uiPriority="62" w:unhideWhenUsed="0"/>
-    <w:lsdException w:name="Medium Shading 1" w:semiHidden="0" w:uiPriority="63" w:unhideWhenUsed="0"/>
-    <w:lsdException w:name="Medium Shading 2" w:semiHidden="0" w:uiPriority="64" w:unhideWhenUsed="0"/>
-    <w:lsdException w:name="Medium List 1" w:semiHidden="0" w:uiPriority="65" w:unhideWhenUsed="0"/>
-    <w:lsdException w:name="Medium List 2" w:semiHidden="0" w:uiPriority="66" w:unhideWhenUsed="0"/>
-    <w:lsdException w:name="Medium Grid 1" w:semiHidden="0" w:uiPriority="67" w:unhideWhenUsed="0"/>
-    <w:lsdException w:name="Medium Grid 2" w:semiHidden="0" w:uiPriority="68" w:unhideWhenUsed="0"/>
-    <w:lsdException w:name="Medium Grid 3" w:semiHidden="0" w:uiPriority="69" w:unhideWhenUsed="0"/>
-    <w:lsdException w:name="Dark List" w:semiHidden="0" w:uiPriority="70" w:unhideWhenUsed="0"/>
-    <w:lsdException w:name="Colorful Shading" w:semiHidden="0" w:uiPriority="71" w:unhideWhenUsed="0"/>
-    <w:lsdException w:name="Colorful List" w:semiHidden="0" w:uiPriority="72" w:unhideWhenUsed="0"/>
-    <w:lsdException w:name="Colorful Grid" w:semiHidden="0" w:uiPriority="73" w:unhideWhenUsed="0"/>
-    <w:lsdException w:name="Light Shading Accent 1" w:semiHidden="0" w:uiPriority="60" w:unhideWhenUsed="0"/>
-    <w:lsdException w:name="Light List Accent 1" w:semiHidden="0" w:uiPriority="61" w:unhideWhenUsed="0"/>
-    <w:lsdException w:name="Light Grid Accent 1" w:semiHidden="0" w:uiPriority="62" w:unhideWhenUsed="0"/>
-    <w:lsdException w:name="Medium Shading 1 Accent 1" w:semiHidden="0" w:uiPriority="63" w:unhideWhenUsed="0"/>
-    <w:lsdException w:name="Medium Shading 2 Accent 1" w:semiHidden="0" w:uiPriority="64" w:unhideWhenUsed="0"/>
-    <w:lsdException w:name="Medium List 1 Accent 1" w:semiHidden="0" w:uiPriority="65" w:unhideWhenUsed="0"/>
-    <w:lsdException w:name="Revision" w:unhideWhenUsed="0"/>
-    <w:lsdException w:name="List Paragraph" w:semiHidden="0" w:uiPriority="34" w:unhideWhenUsed="0" w:qFormat="1"/>
-    <w:lsdException w:name="Quote" w:semiHidden="0" w:uiPriority="29" w:unhideWhenUsed="0" w:qFormat="1"/>
-    <w:lsdException w:name="Intense Quote" w:semiHidden="0" w:uiPriority="30" w:unhideWhenUsed="0" w:qFormat="1"/>
-    <w:lsdException w:name="Medium List 2 Accent 1" w:semiHidden="0" w:uiPriority="66" w:unhideWhenUsed="0"/>
-    <w:lsdException w:name="Medium Grid 1 Accent 1" w:semiHidden="0" w:uiPriority="67" w:unhideWhenUsed="0"/>
-    <w:lsdException w:name="Medium Grid 2 Accent 1" w:semiHidden="0" w:uiPriority="68" w:unhideWhenUsed="0"/>
-    <w:lsdException w:name="Medium Grid 3 Accent 1" w:semiHidden="0" w:uiPriority="69" w:unhideWhenUsed="0"/>
-    <w:lsdException w:name="Dark List Accent 1" w:semiHidden="0" w:uiPriority="70" w:unhideWhenUsed="0"/>
-    <w:lsdException w:name="Colorful Shading Accent 1" w:semiHidden="0" w:uiPriority="71" w:unhideWhenUsed="0"/>
-    <w:lsdException w:name="Colorful List Accent 1" w:semiHidden="0" w:uiPriority="72" w:unhideWhenUsed="0"/>
-    <w:lsdException w:name="Colorful Grid Accent 1" w:semiHidden="0" w:uiPriority="73" w:unhideWhenUsed="0"/>
-    <w:lsdException w:name="Light Shading Accent 2" w:semiHidden="0" w:uiPriority="60" w:unhideWhenUsed="0"/>
-    <w:lsdException w:name="Light List Accent 2" w:semiHidden="0" w:uiPriority="61" w:unhideWhenUsed="0"/>
-    <w:lsdException w:name="Light Grid Accent 2" w:semiHidden="0" w:uiPriority="62" w:unhideWhenUsed="0"/>
-    <w:lsdException w:name="Medium Shading 1 Accent 2" w:semiHidden="0" w:uiPriority="63" w:unhideWhenUsed="0"/>
-    <w:lsdException w:name="Medium Shading 2 Accent 2" w:semiHidden="0" w:uiPriority="64" w:unhideWhenUsed="0"/>
-    <w:lsdException w:name="Medium List 1 Accent 2" w:semiHidden="0" w:uiPriority="65" w:unhideWhenUsed="0"/>
-    <w:lsdException w:name="Medium List 2 Accent 2" w:semiHidden="0" w:uiPriority="66" w:unhideWhenUsed="0"/>
-    <w:lsdException w:name="Medium Grid 1 Accent 2" w:semiHidden="0" w:uiPriority="67" w:unhideWhenUsed="0"/>
-    <w:lsdException w:name="Medium Grid 2 Accent 2" w:semiHidden="0" w:uiPriority="68" w:unhideWhenUsed="0"/>
-    <w:lsdException w:name="Medium Grid 3 Accent 2" w:semiHidden="0" w:uiPriority="69" w:unhideWhenUsed="0"/>
-    <w:lsdException w:name="Dark List Accent 2" w:semiHidden="0" w:uiPriority="70" w:unhideWhenUsed="0"/>
-    <w:lsdException w:name="Colorful Shading Accent 2" w:semiHidden="0" w:uiPriority="71" w:unhideWhenUsed="0"/>
-    <w:lsdException w:name="Colorful List Accent 2" w:semiHidden="0" w:uiPriority="72" w:unhideWhenUsed="0"/>
-    <w:lsdException w:name="Colorful Grid Accent 2" w:semiHidden="0" w:uiPriority="73" w:unhideWhenUsed="0"/>
-    <w:lsdException w:name="Light Shading Accent 3" w:semiHidden="0" w:uiPriority="60" w:unhideWhenUsed="0"/>
-    <w:lsdException w:name="Light List Accent 3" w:semiHidden="0" w:uiPriority="61" w:unhideWhenUsed="0"/>
-    <w:lsdException w:name="Light Grid Accent 3" w:semiHidden="0" w:uiPriority="62" w:unhideWhenUsed="0"/>
-    <w:lsdException w:name="Medium Shading 1 Accent 3" w:semiHidden="0" w:uiPriority="63" w:unhideWhenUsed="0"/>
-    <w:lsdException w:name="Medium Shading 2 Accent 3" w:semiHidden="0" w:uiPriority="64" w:unhideWhenUsed="0"/>
-    <w:lsdException w:name="Medium List 1 Accent 3" w:semiHidden="0" w:uiPriority="65" w:unhideWhenUsed="0"/>
-    <w:lsdException w:name="Medium List 2 Accent 3" w:semiHidden="0" w:uiPriority="66" w:unhideWhenUsed="0"/>
-    <w:lsdException w:name="Medium Grid 1 Accent 3" w:semiHidden="0" w:uiPriority="67" w:unhideWhenUsed="0"/>
-    <w:lsdException w:name="Medium Grid 2 Accent 3" w:semiHidden="0" w:uiPriority="68" w:unhideWhenUsed="0"/>
-    <w:lsdException w:name="Medium Grid 3 Accent 3" w:semiHidden="0" w:uiPriority="69" w:unhideWhenUsed="0"/>
-    <w:lsdException w:name="Dark List Accent 3" w:semiHidden="0" w:uiPriority="70" w:unhideWhenUsed="0"/>
-    <w:lsdException w:name="Colorful Shading Accent 3" w:semiHidden="0" w:uiPriority="71" w:unhideWhenUsed="0"/>
-    <w:lsdException w:name="Colorful List Accent 3" w:semiHidden="0" w:uiPriority="72" w:unhideWhenUsed="0"/>
-    <w:lsdException w:name="Colorful Grid Accent 3" w:semiHidden="0" w:uiPriority="73" w:unhideWhenUsed="0"/>
-    <w:lsdException w:name="Light Shading Accent 4" w:semiHidden="0" w:uiPriority="60" w:unhideWhenUsed="0"/>
-    <w:lsdException w:name="Light List Accent 4" w:semiHidden="0" w:uiPriority="61" w:unhideWhenUsed="0"/>
-    <w:lsdException w:name="Light Grid Accent 4" w:semiHidden="0" w:uiPriority="62" w:unhideWhenUsed="0"/>
-    <w:lsdException w:name="Medium Shading 1 Accent 4" w:semiHidden="0" w:uiPriority="63" w:unhideWhenUsed="0"/>
-    <w:lsdException w:name="Medium Shading 2 Accent 4" w:semiHidden="0" w:uiPriority="64" w:unhideWhenUsed="0"/>
-    <w:lsdException w:name="Medium List 1 Accent 4" w:semiHidden="0" w:uiPriority="65" w:unhideWhenUsed="0"/>
-    <w:lsdException w:name="Medium List 2 Accent 4" w:semiHidden="0" w:uiPriority="66" w:unhideWhenUsed="0"/>
-    <w:lsdException w:name="Medium Grid 1 Accent 4" w:semiHidden="0" w:uiPriority="67" w:unhideWhenUsed="0"/>
-    <w:lsdException w:name="Medium Grid 2 Accent 4" w:semiHidden="0" w:uiPriority="68" w:unhideWhenUsed="0"/>
-    <w:lsdException w:name="Medium Grid 3 Accent 4" w:semiHidden="0" w:uiPriority="69" w:unhideWhenUsed="0"/>
-    <w:lsdException w:name="Dark List Accent 4" w:semiHidden="0" w:uiPriority="70" w:unhideWhenUsed="0"/>
-    <w:lsdException w:name="Colorful Shading Accent 4" w:semiHidden="0" w:uiPriority="71" w:unhideWhenUsed="0"/>
-    <w:lsdException w:name="Colorful List Accent 4" w:semiHidden="0" w:uiPriority="72" w:unhideWhenUsed="0"/>
-    <w:lsdException w:name="Colorful Grid Accent 4" w:semiHidden="0" w:uiPriority="73" w:unhideWhenUsed="0"/>
-    <w:lsdException w:name="Light Shading Accent 5" w:semiHidden="0" w:uiPriority="60" w:unhideWhenUsed="0"/>
-    <w:lsdException w:name="Light List Accent 5" w:semiHidden="0" w:uiPriority="61" w:unhideWhenUsed="0"/>
-    <w:lsdException w:name="Light Grid Accent 5" w:semiHidden="0" w:uiPriority="62" w:unhideWhenUsed="0"/>
-    <w:lsdException w:name="Medium Shading 1 Accent 5" w:semiHidden="0" w:uiPriority="63" w:unhideWhenUsed="0"/>
-    <w:lsdException w:name="Medium Shading 2 Accent 5" w:semiHidden="0" w:uiPriority="64" w:unhideWhenUsed="0"/>
-    <w:lsdException w:name="Medium List 1 Accent 5" w:semiHidden="0" w:uiPriority="65" w:unhideWhenUsed="0"/>
-    <w:lsdException w:name="Medium List 2 Accent 5" w:semiHidden="0" w:uiPriority="66" w:unhideWhenUsed="0"/>
-    <w:lsdException w:name="Medium Grid 1 Accent 5" w:semiHidden="0" w:uiPriority="67" w:unhideWhenUsed="0"/>
-    <w:lsdException w:name="Medium Grid 2 Accent 5" w:semiHidden="0" w:uiPriority="68" w:unhideWhenUsed="0"/>
-    <w:lsdException w:name="Medium Grid 3 Accent 5" w:semiHidden="0" w:uiPriority="69" w:unhideWhenUsed="0"/>
-    <w:lsdException w:name="Dark List Accent 5" w:semiHidden="0" w:uiPriority="70" w:unhideWhenUsed="0"/>
-    <w:lsdException w:name="Colorful Shading Accent 5" w:semiHidden="0" w:uiPriority="71" w:unhideWhenUsed="0"/>
-    <w:lsdException w:name="Colorful List Accent 5" w:semiHidden="0" w:uiPriority="72" w:unhideWhenUsed="0"/>
-    <w:lsdException w:name="Colorful Grid Accent 5" w:semiHidden="0" w:uiPriority="73" w:unhideWhenUsed="0"/>
-    <w:lsdException w:name="Light Shading Accent 6" w:semiHidden="0" w:uiPriority="60" w:unhideWhenUsed="0"/>
-    <w:lsdException w:name="Light List Accent 6" w:semiHidden="0" w:uiPriority="61" w:unhideWhenUsed="0"/>
-    <w:lsdException w:name="Light Grid Accent 6" w:semiHidden="0" w:uiPriority="62" w:unhideWhenUsed="0"/>
-    <w:lsdException w:name="Medium Shading 1 Accent 6" w:semiHidden="0" w:uiPriority="63" w:unhideWhenUsed="0"/>
-    <w:lsdException w:name="Medium Shading 2 Accent 6" w:semiHidden="0" w:uiPriority="64" w:unhideWhenUsed="0"/>
-    <w:lsdException w:name="Medium List 1 Accent 6" w:semiHidden="0" w:uiPriority="65" w:unhideWhenUsed="0"/>
-    <w:lsdException w:name="Medium List 2 Accent 6" w:semiHidden="0" w:uiPriority="66" w:unhideWhenUsed="0"/>
-    <w:lsdException w:name="Medium Grid 1 Accent 6" w:semiHidden="0" w:uiPriority="67" w:unhideWhenUsed="0"/>
-    <w:lsdException w:name="Medium Grid 2 Accent 6" w:semiHidden="0" w:uiPriority="68" w:unhideWhenUsed="0"/>
-    <w:lsdException w:name="Medium Grid 3 Accent 6" w:semiHidden="0" w:uiPriority="69" w:unhideWhenUsed="0"/>
-    <w:lsdException w:name="Dark List Accent 6" w:semiHidden="0" w:uiPriority="70" w:unhideWhenUsed="0"/>
-    <w:lsdException w:name="Colorful Shading Accent 6" w:semiHidden="0" w:uiPriority="71" w:unhideWhenUsed="0"/>
-    <w:lsdException w:name="Colorful List Accent 6" w:semiHidden="0" w:uiPriority="72" w:unhideWhenUsed="0"/>
-    <w:lsdException w:name="Colorful Grid Accent 6" w:semiHidden="0" w:uiPriority="73" w:unhideWhenUsed="0"/>
-    <w:lsdException w:name="Subtle Emphasis" w:semiHidden="0" w:uiPriority="19" w:unhideWhenUsed="0" w:qFormat="1"/>
-    <w:lsdException w:name="Intense Emphasis" w:semiHidden="0" w:uiPriority="21" w:unhideWhenUsed="0" w:qFormat="1"/>
-    <w:lsdException w:name="Subtle Reference" w:semiHidden="0" w:uiPriority="31" w:unhideWhenUsed="0" w:qFormat="1"/>
-    <w:lsdException w:name="Intense Reference" w:semiHidden="0" w:uiPriority="32" w:unhideWhenUsed="0" w:qFormat="1"/>
-    <w:lsdException w:name="Book Title" w:semiHidden="0" w:uiPriority="33" w:unhideWhenUsed="0" w:qFormat="1"/>
-    <w:lsdException w:name="Bibliography" w:uiPriority="37"/>
-    <w:lsdException w:name="TOC Heading" w:uiPriority="39" w:qFormat="1"/>
+  <w:latentStyles w:defLockedState="0" w:defUIPriority="99" w:defSemiHidden="0" w:defUnhideWhenUsed="0" w:defQFormat="0" w:count="376">
+    <w:lsdException w:name="Normal" w:uiPriority="0" w:qFormat="1"/>
+    <w:lsdException w:name="heading 1" w:uiPriority="9" w:qFormat="1"/>
+    <w:lsdException w:name="heading 2" w:semiHidden="1" w:uiPriority="9" w:unhideWhenUsed="1" w:qFormat="1"/>
+    <w:lsdException w:name="heading 3" w:semiHidden="1" w:uiPriority="9" w:unhideWhenUsed="1" w:qFormat="1"/>
+    <w:lsdException w:name="heading 4" w:semiHidden="1" w:uiPriority="9" w:unhideWhenUsed="1" w:qFormat="1"/>
+    <w:lsdException w:name="heading 5" w:semiHidden="1" w:uiPriority="9" w:unhideWhenUsed="1" w:qFormat="1"/>
+    <w:lsdException w:name="heading 6" w:semiHidden="1" w:uiPriority="9" w:unhideWhenUsed="1" w:qFormat="1"/>
+    <w:lsdException w:name="heading 7" w:semiHidden="1" w:uiPriority="9" w:unhideWhenUsed="1" w:qFormat="1"/>
+    <w:lsdException w:name="heading 8" w:semiHidden="1" w:uiPriority="9" w:unhideWhenUsed="1" w:qFormat="1"/>
+    <w:lsdException w:name="heading 9" w:semiHidden="1" w:uiPriority="9" w:unhideWhenUsed="1" w:qFormat="1"/>
+    <w:lsdException w:name="index 1" w:semiHidden="1" w:unhideWhenUsed="1"/>
+    <w:lsdException w:name="index 2" w:semiHidden="1" w:unhideWhenUsed="1"/>
+    <w:lsdException w:name="index 3" w:semiHidden="1" w:unhideWhenUsed="1"/>
+    <w:lsdException w:name="index 4" w:semiHidden="1" w:unhideWhenUsed="1"/>
+    <w:lsdException w:name="index 5" w:semiHidden="1" w:unhideWhenUsed="1"/>
+    <w:lsdException w:name="index 6" w:semiHidden="1" w:unhideWhenUsed="1"/>
+    <w:lsdException w:name="index 7" w:semiHidden="1" w:unhideWhenUsed="1"/>
+    <w:lsdException w:name="index 8" w:semiHidden="1" w:unhideWhenUsed="1"/>
+    <w:lsdException w:name="index 9" w:semiHidden="1" w:unhideWhenUsed="1"/>
+    <w:lsdException w:name="toc 1" w:semiHidden="1" w:uiPriority="39" w:unhideWhenUsed="1"/>
+    <w:lsdException w:name="toc 2" w:semiHidden="1" w:uiPriority="39" w:unhideWhenUsed="1"/>
+    <w:lsdException w:name="toc 3" w:semiHidden="1" w:uiPriority="39" w:unhideWhenUsed="1"/>
+    <w:lsdException w:name="toc 4" w:semiHidden="1" w:uiPriority="39" w:unhideWhenUsed="1"/>
+    <w:lsdException w:name="toc 5" w:semiHidden="1" w:uiPriority="39" w:unhideWhenUsed="1"/>
+    <w:lsdException w:name="toc 6" w:semiHidden="1" w:uiPriority="39" w:unhideWhenUsed="1"/>
+    <w:lsdException w:name="toc 7" w:semiHidden="1" w:uiPriority="39" w:unhideWhenUsed="1"/>
+    <w:lsdException w:name="toc 8" w:semiHidden="1" w:uiPriority="39" w:unhideWhenUsed="1"/>
+    <w:lsdException w:name="toc 9" w:semiHidden="1" w:uiPriority="39" w:unhideWhenUsed="1"/>
+    <w:lsdException w:name="Normal Indent" w:semiHidden="1" w:unhideWhenUsed="1"/>
+    <w:lsdException w:name="footnote text" w:semiHidden="1" w:unhideWhenUsed="1"/>
+    <w:lsdException w:name="annotation text" w:semiHidden="1" w:unhideWhenUsed="1"/>
+    <w:lsdException w:name="header" w:semiHidden="1" w:unhideWhenUsed="1"/>
+    <w:lsdException w:name="footer" w:semiHidden="1" w:unhideWhenUsed="1"/>
+    <w:lsdException w:name="index heading" w:semiHidden="1" w:unhideWhenUsed="1"/>
+    <w:lsdException w:name="caption" w:semiHidden="1" w:uiPriority="35" w:unhideWhenUsed="1" w:qFormat="1"/>
+    <w:lsdException w:name="table of figures" w:semiHidden="1" w:unhideWhenUsed="1"/>
+    <w:lsdException w:name="envelope address" w:semiHidden="1" w:unhideWhenUsed="1"/>
+    <w:lsdException w:name="envelope return" w:semiHidden="1" w:unhideWhenUsed="1"/>
+    <w:lsdException w:name="footnote reference" w:semiHidden="1" w:unhideWhenUsed="1"/>
+    <w:lsdException w:name="annotation reference" w:semiHidden="1" w:unhideWhenUsed="1"/>
+    <w:lsdException w:name="line number" w:semiHidden="1" w:unhideWhenUsed="1"/>
+    <w:lsdException w:name="page number" w:semiHidden="1" w:unhideWhenUsed="1"/>
+    <w:lsdException w:name="endnote reference" w:semiHidden="1" w:unhideWhenUsed="1"/>
+    <w:lsdException w:name="endnote text" w:semiHidden="1" w:unhideWhenUsed="1"/>
+    <w:lsdException w:name="table of authorities" w:semiHidden="1" w:unhideWhenUsed="1"/>
+    <w:lsdException w:name="macro" w:semiHidden="1" w:unhideWhenUsed="1"/>
+    <w:lsdException w:name="toa heading" w:semiHidden="1" w:unhideWhenUsed="1"/>
+    <w:lsdException w:name="List" w:semiHidden="1" w:unhideWhenUsed="1"/>
+    <w:lsdException w:name="List Bullet" w:semiHidden="1" w:unhideWhenUsed="1"/>
+    <w:lsdException w:name="List Number" w:semiHidden="1" w:unhideWhenUsed="1"/>
+    <w:lsdException w:name="List 2" w:semiHidden="1" w:unhideWhenUsed="1"/>
+    <w:lsdException w:name="List 3" w:semiHidden="1" w:unhideWhenUsed="1"/>
+    <w:lsdException w:name="List 4" w:semiHidden="1" w:unhideWhenUsed="1"/>
+    <w:lsdException w:name="List 5" w:semiHidden="1" w:unhideWhenUsed="1"/>
+    <w:lsdException w:name="List Bullet 2" w:semiHidden="1" w:unhideWhenUsed="1"/>
+    <w:lsdException w:name="List Bullet 3" w:semiHidden="1" w:unhideWhenUsed="1"/>
+    <w:lsdException w:name="List Bullet 4" w:semiHidden="1" w:unhideWhenUsed="1"/>
+    <w:lsdException w:name="List Bullet 5" w:semiHidden="1" w:unhideWhenUsed="1"/>
+    <w:lsdException w:name="List Number 2" w:semiHidden="1" w:unhideWhenUsed="1"/>
+    <w:lsdException w:name="List Number 3" w:semiHidden="1" w:unhideWhenUsed="1"/>
+    <w:lsdException w:name="List Number 4" w:semiHidden="1" w:unhideWhenUsed="1"/>
+    <w:lsdException w:name="List Number 5" w:semiHidden="1" w:unhideWhenUsed="1"/>
+    <w:lsdException w:name="Title" w:uiPriority="10" w:qFormat="1"/>
+    <w:lsdException w:name="Closing" w:semiHidden="1" w:unhideWhenUsed="1"/>
+    <w:lsdException w:name="Signature" w:semiHidden="1" w:unhideWhenUsed="1"/>
+    <w:lsdException w:name="Default Paragraph Font" w:semiHidden="1" w:uiPriority="1" w:unhideWhenUsed="1"/>
+    <w:lsdException w:name="Body Text" w:semiHidden="1" w:unhideWhenUsed="1"/>
+    <w:lsdException w:name="Body Text Indent" w:semiHidden="1" w:unhideWhenUsed="1"/>
+    <w:lsdException w:name="List Continue" w:semiHidden="1" w:unhideWhenUsed="1"/>
+    <w:lsdException w:name="List Continue 2" w:semiHidden="1" w:unhideWhenUsed="1"/>
+    <w:lsdException w:name="List Continue 3" w:semiHidden="1" w:unhideWhenUsed="1"/>
+    <w:lsdException w:name="List Continue 4" w:semiHidden="1" w:unhideWhenUsed="1"/>
+    <w:lsdException w:name="List Continue 5" w:semiHidden="1" w:unhideWhenUsed="1"/>
+    <w:lsdException w:name="Message Header" w:semiHidden="1" w:unhideWhenUsed="1"/>
+    <w:lsdException w:name="Subtitle" w:uiPriority="11" w:qFormat="1"/>
+    <w:lsdException w:name="Salutation" w:semiHidden="1" w:unhideWhenUsed="1"/>
+    <w:lsdException w:name="Date" w:semiHidden="1" w:unhideWhenUsed="1"/>
+    <w:lsdException w:name="Body Text First Indent" w:semiHidden="1" w:unhideWhenUsed="1"/>
+    <w:lsdException w:name="Body Text First Indent 2" w:semiHidden="1" w:unhideWhenUsed="1"/>
+    <w:lsdException w:name="Note Heading" w:semiHidden="1" w:unhideWhenUsed="1"/>
+    <w:lsdException w:name="Body Text 2" w:semiHidden="1" w:unhideWhenUsed="1"/>
+    <w:lsdException w:name="Body Text 3" w:semiHidden="1" w:unhideWhenUsed="1"/>
+    <w:lsdException w:name="Body Text Indent 2" w:semiHidden="1" w:unhideWhenUsed="1"/>
+    <w:lsdException w:name="Body Text Indent 3" w:semiHidden="1" w:unhideWhenUsed="1"/>
+    <w:lsdException w:name="Block Text" w:semiHidden="1" w:unhideWhenUsed="1"/>
+    <w:lsdException w:name="Hyperlink" w:semiHidden="1" w:unhideWhenUsed="1"/>
+    <w:lsdException w:name="FollowedHyperlink" w:semiHidden="1" w:unhideWhenUsed="1"/>
+    <w:lsdException w:name="Strong" w:uiPriority="22" w:qFormat="1"/>
+    <w:lsdException w:name="Emphasis" w:uiPriority="20" w:qFormat="1"/>
+    <w:lsdException w:name="Document Map" w:semiHidden="1" w:unhideWhenUsed="1"/>
+    <w:lsdException w:name="Plain Text" w:semiHidden="1" w:unhideWhenUsed="1"/>
+    <w:lsdException w:name="E-mail Signature" w:semiHidden="1" w:unhideWhenUsed="1"/>
+    <w:lsdException w:name="HTML Top of Form" w:semiHidden="1" w:unhideWhenUsed="1"/>
+    <w:lsdException w:name="HTML Bottom of Form" w:semiHidden="1" w:unhideWhenUsed="1"/>
+    <w:lsdException w:name="Normal (Web)" w:semiHidden="1" w:unhideWhenUsed="1"/>
+    <w:lsdException w:name="HTML Acronym" w:semiHidden="1" w:unhideWhenUsed="1"/>
+    <w:lsdException w:name="HTML Address" w:semiHidden="1" w:unhideWhenUsed="1"/>
+    <w:lsdException w:name="HTML Cite" w:semiHidden="1" w:unhideWhenUsed="1"/>
+    <w:lsdException w:name="HTML Code" w:semiHidden="1" w:unhideWhenUsed="1"/>
+    <w:lsdException w:name="HTML Definition" w:semiHidden="1" w:unhideWhenUsed="1"/>
+    <w:lsdException w:name="HTML Keyboard" w:semiHidden="1" w:unhideWhenUsed="1"/>
+    <w:lsdException w:name="HTML Preformatted" w:semiHidden="1" w:unhideWhenUsed="1"/>
+    <w:lsdException w:name="HTML Sample" w:semiHidden="1" w:unhideWhenUsed="1"/>
+    <w:lsdException w:name="HTML Typewriter" w:semiHidden="1" w:unhideWhenUsed="1"/>
+    <w:lsdException w:name="HTML Variable" w:semiHidden="1" w:unhideWhenUsed="1"/>
+    <w:lsdException w:name="Normal Table" w:semiHidden="1" w:unhideWhenUsed="1"/>
+    <w:lsdException w:name="annotation subject" w:semiHidden="1" w:unhideWhenUsed="1"/>
+    <w:lsdException w:name="No List" w:semiHidden="1" w:unhideWhenUsed="1"/>
+    <w:lsdException w:name="Outline List 1" w:semiHidden="1" w:unhideWhenUsed="1"/>
+    <w:lsdException w:name="Outline List 2" w:semiHidden="1" w:unhideWhenUsed="1"/>
+    <w:lsdException w:name="Outline List 3" w:semiHidden="1" w:unhideWhenUsed="1"/>
+    <w:lsdException w:name="Table Simple 1" w:semiHidden="1" w:unhideWhenUsed="1"/>
+    <w:lsdException w:name="Table Simple 2" w:semiHidden="1" w:unhideWhenUsed="1"/>
+    <w:lsdException w:name="Table Simple 3" w:semiHidden="1" w:unhideWhenUsed="1"/>
+    <w:lsdException w:name="Table Classic 1" w:semiHidden="1" w:unhideWhenUsed="1"/>
+    <w:lsdException w:name="Table Classic 2" w:semiHidden="1" w:unhideWhenUsed="1"/>
+    <w:lsdException w:name="Table Classic 3" w:semiHidden="1" w:unhideWhenUsed="1"/>
+    <w:lsdException w:name="Table Classic 4" w:semiHidden="1" w:unhideWhenUsed="1"/>
+    <w:lsdException w:name="Table Colorful 1" w:semiHidden="1" w:unhideWhenUsed="1"/>
+    <w:lsdException w:name="Table Colorful 2" w:semiHidden="1" w:unhideWhenUsed="1"/>
+    <w:lsdException w:name="Table Colorful 3" w:semiHidden="1" w:unhideWhenUsed="1"/>
+    <w:lsdException w:name="Table Columns 1" w:semiHidden="1" w:unhideWhenUsed="1"/>
+    <w:lsdException w:name="Table Columns 2" w:semiHidden="1" w:unhideWhenUsed="1"/>
+    <w:lsdException w:name="Table Columns 3" w:semiHidden="1" w:unhideWhenUsed="1"/>
+    <w:lsdException w:name="Table Columns 4" w:semiHidden="1" w:unhideWhenUsed="1"/>
+    <w:lsdException w:name="Table Columns 5" w:semiHidden="1" w:unhideWhenUsed="1"/>
+    <w:lsdException w:name="Table Grid 1" w:semiHidden="1" w:unhideWhenUsed="1"/>
+    <w:lsdException w:name="Table Grid 2" w:semiHidden="1" w:unhideWhenUsed="1"/>
+    <w:lsdException w:name="Table Grid 3" w:semiHidden="1" w:unhideWhenUsed="1"/>
+    <w:lsdException w:name="Table Grid 4" w:semiHidden="1" w:unhideWhenUsed="1"/>
+    <w:lsdException w:name="Table Grid 5" w:semiHidden="1" w:unhideWhenUsed="1"/>
+    <w:lsdException w:name="Table Grid 6" w:semiHidden="1" w:unhideWhenUsed="1"/>
+    <w:lsdException w:name="Table Grid 7" w:semiHidden="1" w:unhideWhenUsed="1"/>
+    <w:lsdException w:name="Table Grid 8" w:semiHidden="1" w:unhideWhenUsed="1"/>
+    <w:lsdException w:name="Table List 1" w:semiHidden="1" w:unhideWhenUsed="1"/>
+    <w:lsdException w:name="Table List 2" w:semiHidden="1" w:unhideWhenUsed="1"/>
+    <w:lsdException w:name="Table List 3" w:semiHidden="1" w:unhideWhenUsed="1"/>
+    <w:lsdException w:name="Table List 4" w:semiHidden="1" w:unhideWhenUsed="1"/>
+    <w:lsdException w:name="Table List 5" w:semiHidden="1" w:unhideWhenUsed="1"/>
+    <w:lsdException w:name="Table List 6" w:semiHidden="1" w:unhideWhenUsed="1"/>
+    <w:lsdException w:name="Table List 7" w:semiHidden="1" w:unhideWhenUsed="1"/>
+    <w:lsdException w:name="Table List 8" w:semiHidden="1" w:unhideWhenUsed="1"/>
+    <w:lsdException w:name="Table 3D effects 1" w:semiHidden="1" w:unhideWhenUsed="1"/>
+    <w:lsdException w:name="Table 3D effects 2" w:semiHidden="1" w:unhideWhenUsed="1"/>
+    <w:lsdException w:name="Table 3D effects 3" w:semiHidden="1" w:unhideWhenUsed="1"/>
+    <w:lsdException w:name="Table Contemporary" w:semiHidden="1" w:unhideWhenUsed="1"/>
+    <w:lsdException w:name="Table Elegant" w:semiHidden="1" w:unhideWhenUsed="1"/>
+    <w:lsdException w:name="Table Professional" w:semiHidden="1" w:unhideWhenUsed="1"/>
+    <w:lsdException w:name="Table Subtle 1" w:semiHidden="1" w:unhideWhenUsed="1"/>
+    <w:lsdException w:name="Table Subtle 2" w:semiHidden="1" w:unhideWhenUsed="1"/>
+    <w:lsdException w:name="Table Web 1" w:semiHidden="1" w:unhideWhenUsed="1"/>
+    <w:lsdException w:name="Table Web 2" w:semiHidden="1" w:unhideWhenUsed="1"/>
+    <w:lsdException w:name="Table Web 3" w:semiHidden="1" w:unhideWhenUsed="1"/>
+    <w:lsdException w:name="Balloon Text" w:semiHidden="1" w:unhideWhenUsed="1"/>
+    <w:lsdException w:name="Table Grid" w:uiPriority="59"/>
+    <w:lsdException w:name="Table Theme" w:semiHidden="1" w:unhideWhenUsed="1"/>
+    <w:lsdException w:name="Placeholder Text" w:semiHidden="1"/>
+    <w:lsdException w:name="No Spacing" w:uiPriority="1" w:qFormat="1"/>
+    <w:lsdException w:name="Light Shading" w:uiPriority="60"/>
+    <w:lsdException w:name="Light List" w:uiPriority="61"/>
+    <w:lsdException w:name="Light Grid" w:uiPriority="62"/>
+    <w:lsdException w:name="Medium Shading 1" w:uiPriority="63"/>
+    <w:lsdException w:name="Medium Shading 2" w:uiPriority="64"/>
+    <w:lsdException w:name="Medium List 1" w:uiPriority="65"/>
+    <w:lsdException w:name="Medium List 2" w:uiPriority="66"/>
+    <w:lsdException w:name="Medium Grid 1" w:uiPriority="67"/>
+    <w:lsdException w:name="Medium Grid 2" w:uiPriority="68"/>
+    <w:lsdException w:name="Medium Grid 3" w:uiPriority="69"/>
+    <w:lsdException w:name="Dark List" w:uiPriority="70"/>
+    <w:lsdException w:name="Colorful Shading" w:uiPriority="71"/>
+    <w:lsdException w:name="Colorful List" w:uiPriority="72"/>
+    <w:lsdException w:name="Colorful Grid" w:uiPriority="73"/>
+    <w:lsdException w:name="Light Shading Accent 1" w:uiPriority="60"/>
+    <w:lsdException w:name="Light List Accent 1" w:uiPriority="61"/>
+    <w:lsdException w:name="Light Grid Accent 1" w:uiPriority="62"/>
+    <w:lsdException w:name="Medium Shading 1 Accent 1" w:uiPriority="63"/>
+    <w:lsdException w:name="Medium Shading 2 Accent 1" w:uiPriority="64"/>
+    <w:lsdException w:name="Medium List 1 Accent 1" w:uiPriority="65"/>
+    <w:lsdException w:name="Revision" w:semiHidden="1"/>
+    <w:lsdException w:name="List Paragraph" w:uiPriority="34" w:qFormat="1"/>
+    <w:lsdException w:name="Quote" w:uiPriority="29" w:qFormat="1"/>
+    <w:lsdException w:name="Intense Quote" w:uiPriority="30" w:qFormat="1"/>
+    <w:lsdException w:name="Medium List 2 Accent 1" w:uiPriority="66"/>
+    <w:lsdException w:name="Medium Grid 1 Accent 1" w:uiPriority="67"/>
+    <w:lsdException w:name="Medium Grid 2 Accent 1" w:uiPriority="68"/>
+    <w:lsdException w:name="Medium Grid 3 Accent 1" w:uiPriority="69"/>
+    <w:lsdException w:name="Dark List Accent 1" w:uiPriority="70"/>
+    <w:lsdException w:name="Colorful Shading Accent 1" w:uiPriority="71"/>
+    <w:lsdException w:name="Colorful List Accent 1" w:uiPriority="72"/>
+    <w:lsdException w:name="Colorful Grid Accent 1" w:uiPriority="73"/>
+    <w:lsdException w:name="Light Shading Accent 2" w:uiPriority="60"/>
+    <w:lsdException w:name="Light List Accent 2" w:uiPriority="61"/>
+    <w:lsdException w:name="Light Grid Accent 2" w:uiPriority="62"/>
+    <w:lsdException w:name="Medium Shading 1 Accent 2" w:uiPriority="63"/>
+    <w:lsdException w:name="Medium Shading 2 Accent 2" w:uiPriority="64"/>
+    <w:lsdException w:name="Medium List 1 Accent 2" w:uiPriority="65"/>
+    <w:lsdException w:name="Medium List 2 Accent 2" w:uiPriority="66"/>
+    <w:lsdException w:name="Medium Grid 1 Accent 2" w:uiPriority="67"/>
+    <w:lsdException w:name="Medium Grid 2 Accent 2" w:uiPriority="68"/>
+    <w:lsdException w:name="Medium Grid 3 Accent 2" w:uiPriority="69"/>
+    <w:lsdException w:name="Dark List Accent 2" w:uiPriority="70"/>
+    <w:lsdException w:name="Colorful Shading Accent 2" w:uiPriority="71"/>
+    <w:lsdException w:name="Colorful List Accent 2" w:uiPriority="72"/>
+    <w:lsdException w:name="Colorful Grid Accent 2" w:uiPriority="73"/>
+    <w:lsdException w:name="Light Shading Accent 3" w:uiPriority="60"/>
+    <w:lsdException w:name="Light List Accent 3" w:uiPriority="61"/>
+    <w:lsdException w:name="Light Grid Accent 3" w:uiPriority="62"/>
+    <w:lsdException w:name="Medium Shading 1 Accent 3" w:uiPriority="63"/>
+    <w:lsdException w:name="Medium Shading 2 Accent 3" w:uiPriority="64"/>
+    <w:lsdException w:name="Medium List 1 Accent 3" w:uiPriority="65"/>
+    <w:lsdException w:name="Medium List 2 Accent 3" w:uiPriority="66"/>
+    <w:lsdException w:name="Medium Grid 1 Accent 3" w:uiPriority="67"/>
+    <w:lsdException w:name="Medium Grid 2 Accent 3" w:uiPriority="68"/>
+    <w:lsdException w:name="Medium Grid 3 Accent 3" w:uiPriority="69"/>
+    <w:lsdException w:name="Dark List Accent 3" w:uiPriority="70"/>
+    <w:lsdException w:name="Colorful Shading Accent 3" w:uiPriority="71"/>
+    <w:lsdException w:name="Colorful List Accent 3" w:uiPriority="72"/>
+    <w:lsdException w:name="Colorful Grid Accent 3" w:uiPriority="73"/>
+    <w:lsdException w:name="Light Shading Accent 4" w:uiPriority="60"/>
+    <w:lsdException w:name="Light List Accent 4" w:uiPriority="61"/>
+    <w:lsdException w:name="Light Grid Accent 4" w:uiPriority="62"/>
+    <w:lsdException w:name="Medium Shading 1 Accent 4" w:uiPriority="63"/>
+    <w:lsdException w:name="Medium Shading 2 Accent 4" w:uiPriority="64"/>
+    <w:lsdException w:name="Medium List 1 Accent 4" w:uiPriority="65"/>
+    <w:lsdException w:name="Medium List 2 Accent 4" w:uiPriority="66"/>
+    <w:lsdException w:name="Medium Grid 1 Accent 4" w:uiPriority="67"/>
+    <w:lsdException w:name="Medium Grid 2 Accent 4" w:uiPriority="68"/>
+    <w:lsdException w:name="Medium Grid 3 Accent 4" w:uiPriority="69"/>
+    <w:lsdException w:name="Dark List Accent 4" w:uiPriority="70"/>
+    <w:lsdException w:name="Colorful Shading Accent 4" w:uiPriority="71"/>
+    <w:lsdException w:name="Colorful List Accent 4" w:uiPriority="72"/>
+    <w:lsdException w:name="Colorful Grid Accent 4" w:uiPriority="73"/>
+    <w:lsdException w:name="Light Shading Accent 5" w:uiPriority="60"/>
+    <w:lsdException w:name="Light List Accent 5" w:uiPriority="61"/>
+    <w:lsdException w:name="Light Grid Accent 5" w:uiPriority="62"/>
+    <w:lsdException w:name="Medium Shading 1 Accent 5" w:uiPriority="63"/>
+    <w:lsdException w:name="Medium Shading 2 Accent 5" w:uiPriority="64"/>
+    <w:lsdException w:name="Medium List 1 Accent 5" w:uiPriority="65"/>
+    <w:lsdException w:name="Medium List 2 Accent 5" w:uiPriority="66"/>
+    <w:lsdException w:name="Medium Grid 1 Accent 5" w:uiPriority="67"/>
+    <w:lsdException w:name="Medium Grid 2 Accent 5" w:uiPriority="68"/>
+    <w:lsdException w:name="Medium Grid 3 Accent 5" w:uiPriority="69"/>
+    <w:lsdException w:name="Dark List Accent 5" w:uiPriority="70"/>
+    <w:lsdException w:name="Colorful Shading Accent 5" w:uiPriority="71"/>
+    <w:lsdException w:name="Colorful List Accent 5" w:uiPriority="72"/>
+    <w:lsdException w:name="Colorful Grid Accent 5" w:uiPriority="73"/>
+    <w:lsdException w:name="Light Shading Accent 6" w:uiPriority="60"/>
+    <w:lsdException w:name="Light List Accent 6" w:uiPriority="61"/>
+    <w:lsdException w:name="Light Grid Accent 6" w:uiPriority="62"/>
+    <w:lsdException w:name="Medium Shading 1 Accent 6" w:uiPriority="63"/>
+    <w:lsdException w:name="Medium Shading 2 Accent 6" w:uiPriority="64"/>
+    <w:lsdException w:name="Medium List 1 Accent 6" w:uiPriority="65"/>
+    <w:lsdException w:name="Medium List 2 Accent 6" w:uiPriority="66"/>
+    <w:lsdException w:name="Medium Grid 1 Accent 6" w:uiPriority="67"/>
+    <w:lsdException w:name="Medium Grid 2 Accent 6" w:uiPriority="68"/>
+    <w:lsdException w:name="Medium Grid 3 Accent 6" w:uiPriority="69"/>
+    <w:lsdException w:name="Dark List Accent 6" w:uiPriority="70"/>
+    <w:lsdException w:name="Colorful Shading Accent 6" w:uiPriority="71"/>
+    <w:lsdException w:name="Colorful List Accent 6" w:uiPriority="72"/>
+    <w:lsdException w:name="Colorful Grid Accent 6" w:uiPriority="73"/>
+    <w:lsdException w:name="Subtle Emphasis" w:uiPriority="19" w:qFormat="1"/>
+    <w:lsdException w:name="Intense Emphasis" w:uiPriority="21" w:qFormat="1"/>
+    <w:lsdException w:name="Subtle Reference" w:uiPriority="31" w:qFormat="1"/>
+    <w:lsdException w:name="Intense Reference" w:uiPriority="32" w:qFormat="1"/>
+    <w:lsdException w:name="Book Title" w:uiPriority="33" w:qFormat="1"/>
+    <w:lsdException w:name="Bibliography" w:semiHidden="1" w:uiPriority="37" w:unhideWhenUsed="1"/>
+    <w:lsdException w:name="TOC Heading" w:semiHidden="1" w:uiPriority="39" w:unhideWhenUsed="1" w:qFormat="1"/>
+    <w:lsdException w:name="Plain Table 1" w:uiPriority="41"/>
+    <w:lsdException w:name="Plain Table 2" w:uiPriority="42"/>
+    <w:lsdException w:name="Plain Table 3" w:uiPriority="43"/>
+    <w:lsdException w:name="Plain Table 4" w:uiPriority="44"/>
+    <w:lsdException w:name="Plain Table 5" w:uiPriority="45"/>
+    <w:lsdException w:name="Grid Table Light" w:uiPriority="40"/>
+    <w:lsdException w:name="Grid Table 1 Light" w:uiPriority="46"/>
+    <w:lsdException w:name="Grid Table 2" w:uiPriority="47"/>
+    <w:lsdException w:name="Grid Table 3" w:uiPriority="48"/>
+    <w:lsdException w:name="Grid Table 4" w:uiPriority="49"/>
+    <w:lsdException w:name="Grid Table 5 Dark" w:uiPriority="50"/>
+    <w:lsdException w:name="Grid Table 6 Colorful" w:uiPriority="51"/>
+    <w:lsdException w:name="Grid Table 7 Colorful" w:uiPriority="52"/>
+    <w:lsdException w:name="Grid Table 1 Light Accent 1" w:uiPriority="46"/>
+    <w:lsdException w:name="Grid Table 2 Accent 1" w:uiPriority="47"/>
+    <w:lsdException w:name="Grid Table 3 Accent 1" w:uiPriority="48"/>
+    <w:lsdException w:name="Grid Table 4 Accent 1" w:uiPriority="49"/>
+    <w:lsdException w:name="Grid Table 5 Dark Accent 1" w:uiPriority="50"/>
+    <w:lsdException w:name="Grid Table 6 Colorful Accent 1" w:uiPriority="51"/>
+    <w:lsdException w:name="Grid Table 7 Colorful Accent 1" w:uiPriority="52"/>
+    <w:lsdException w:name="Grid Table 1 Light Accent 2" w:uiPriority="46"/>
+    <w:lsdException w:name="Grid Table 2 Accent 2" w:uiPriority="47"/>
+    <w:lsdException w:name="Grid Table 3 Accent 2" w:uiPriority="48"/>
+    <w:lsdException w:name="Grid Table 4 Accent 2" w:uiPriority="49"/>
+    <w:lsdException w:name="Grid Table 5 Dark Accent 2" w:uiPriority="50"/>
+    <w:lsdException w:name="Grid Table 6 Colorful Accent 2" w:uiPriority="51"/>
+    <w:lsdException w:name="Grid Table 7 Colorful Accent 2" w:uiPriority="52"/>
+    <w:lsdException w:name="Grid Table 1 Light Accent 3" w:uiPriority="46"/>
+    <w:lsdException w:name="Grid Table 2 Accent 3" w:uiPriority="47"/>
+    <w:lsdException w:name="Grid Table 3 Accent 3" w:uiPriority="48"/>
+    <w:lsdException w:name="Grid Table 4 Accent 3" w:uiPriority="49"/>
+    <w:lsdException w:name="Grid Table 5 Dark Accent 3" w:uiPriority="50"/>
+    <w:lsdException w:name="Grid Table 6 Colorful Accent 3" w:uiPriority="51"/>
+    <w:lsdException w:name="Grid Table 7 Colorful Accent 3" w:uiPriority="52"/>
+    <w:lsdException w:name="Grid Table 1 Light Accent 4" w:uiPriority="46"/>
+    <w:lsdException w:name="Grid Table 2 Accent 4" w:uiPriority="47"/>
+    <w:lsdException w:name="Grid Table 3 Accent 4" w:uiPriority="48"/>
+    <w:lsdException w:name="Grid Table 4 Accent 4" w:uiPriority="49"/>
+    <w:lsdException w:name="Grid Table 5 Dark Accent 4" w:uiPriority="50"/>
+    <w:lsdException w:name="Grid Table 6 Colorful Accent 4" w:uiPriority="51"/>
+    <w:lsdException w:name="Grid Table 7 Colorful Accent 4" w:uiPriority="52"/>
+    <w:lsdException w:name="Grid Table 1 Light Accent 5" w:uiPriority="46"/>
+    <w:lsdException w:name="Grid Table 2 Accent 5" w:uiPriority="47"/>
+    <w:lsdException w:name="Grid Table 3 Accent 5" w:uiPriority="48"/>
+    <w:lsdException w:name="Grid Table 4 Accent 5" w:uiPriority="49"/>
+    <w:lsdException w:name="Grid Table 5 Dark Accent 5" w:uiPriority="50"/>
+    <w:lsdException w:name="Grid Table 6 Colorful Accent 5" w:uiPriority="51"/>
+    <w:lsdException w:name="Grid Table 7 Colorful Accent 5" w:uiPriority="52"/>
+    <w:lsdException w:name="Grid Table 1 Light Accent 6" w:uiPriority="46"/>
+    <w:lsdException w:name="Grid Table 2 Accent 6" w:uiPriority="47"/>
+    <w:lsdException w:name="Grid Table 3 Accent 6" w:uiPriority="48"/>
+    <w:lsdException w:name="Grid Table 4 Accent 6" w:uiPriority="49"/>
+    <w:lsdException w:name="Grid Table 5 Dark Accent 6" w:uiPriority="50"/>
+    <w:lsdException w:name="Grid Table 6 Colorful Accent 6" w:uiPriority="51"/>
+    <w:lsdException w:name="Grid Table 7 Colorful Accent 6" w:uiPriority="52"/>
+    <w:lsdException w:name="List Table 1 Light" w:uiPriority="46"/>
+    <w:lsdException w:name="List Table 2" w:uiPriority="47"/>
+    <w:lsdException w:name="List Table 3" w:uiPriority="48"/>
+    <w:lsdException w:name="List Table 4" w:uiPriority="49"/>
+    <w:lsdException w:name="List Table 5 Dark" w:uiPriority="50"/>
+    <w:lsdException w:name="List Table 6 Colorful" w:uiPriority="51"/>
+    <w:lsdException w:name="List Table 7 Colorful" w:uiPriority="52"/>
+    <w:lsdException w:name="List Table 1 Light Accent 1" w:uiPriority="46"/>
+    <w:lsdException w:name="List Table 2 Accent 1" w:uiPriority="47"/>
+    <w:lsdException w:name="List Table 3 Accent 1" w:uiPriority="48"/>
+    <w:lsdException w:name="List Table 4 Accent 1" w:uiPriority="49"/>
+    <w:lsdException w:name="List Table 5 Dark Accent 1" w:uiPriority="50"/>
+    <w:lsdException w:name="List Table 6 Colorful Accent 1" w:uiPriority="51"/>
+    <w:lsdException w:name="List Table 7 Colorful Accent 1" w:uiPriority="52"/>
+    <w:lsdException w:name="List Table 1 Light Accent 2" w:uiPriority="46"/>
+    <w:lsdException w:name="List Table 2 Accent 2" w:uiPriority="47"/>
+    <w:lsdException w:name="List Table 3 Accent 2" w:uiPriority="48"/>
+    <w:lsdException w:name="List Table 4 Accent 2" w:uiPriority="49"/>
+    <w:lsdException w:name="List Table 5 Dark Accent 2" w:uiPriority="50"/>
+    <w:lsdException w:name="List Table 6 Colorful Accent 2" w:uiPriority="51"/>
+    <w:lsdException w:name="List Table 7 Colorful Accent 2" w:uiPriority="52"/>
+    <w:lsdException w:name="List Table 1 Light Accent 3" w:uiPriority="46"/>
+    <w:lsdException w:name="List Table 2 Accent 3" w:uiPriority="47"/>
+    <w:lsdException w:name="List Table 3 Accent 3" w:uiPriority="48"/>
+    <w:lsdException w:name="List Table 4 Accent 3" w:uiPriority="49"/>
+    <w:lsdException w:name="List Table 5 Dark Accent 3" w:uiPriority="50"/>
+    <w:lsdException w:name="List Table 6 Colorful Accent 3" w:uiPriority="51"/>
+    <w:lsdException w:name="List Table 7 Colorful Accent 3" w:uiPriority="52"/>
+    <w:lsdException w:name="List Table 1 Light Accent 4" w:uiPriority="46"/>
+    <w:lsdException w:name="List Table 2 Accent 4" w:uiPriority="47"/>
+    <w:lsdException w:name="List Table 3 Accent 4" w:uiPriority="48"/>
+    <w:lsdException w:name="List Table 4 Accent 4" w:uiPriority="49"/>
+    <w:lsdException w:name="List Table 5 Dark Accent 4" w:uiPriority="50"/>
+    <w:lsdException w:name="List Table 6 Colorful Accent 4" w:uiPriority="51"/>
+    <w:lsdException w:name="List Table 7 Colorful Accent 4" w:uiPriority="52"/>
+    <w:lsdException w:name="List Table 1 Light Accent 5" w:uiPriority="46"/>
+    <w:lsdException w:name="List Table 2 Accent 5" w:uiPriority="47"/>
+    <w:lsdException w:name="List Table 3 Accent 5" w:uiPriority="48"/>
+    <w:lsdException w:name="List Table 4 Accent 5" w:uiPriority="49"/>
+    <w:lsdException w:name="List Table 5 Dark Accent 5" w:uiPriority="50"/>
+    <w:lsdException w:name="List Table 6 Colorful Accent 5" w:uiPriority="51"/>
+    <w:lsdException w:name="List Table 7 Colorful Accent 5" w:uiPriority="52"/>
+    <w:lsdException w:name="List Table 1 Light Accent 6" w:uiPriority="46"/>
+    <w:lsdException w:name="List Table 2 Accent 6" w:uiPriority="47"/>
+    <w:lsdException w:name="List Table 3 Accent 6" w:uiPriority="48"/>
+    <w:lsdException w:name="List Table 4 Accent 6" w:uiPriority="49"/>
+    <w:lsdException w:name="List Table 5 Dark Accent 6" w:uiPriority="50"/>
+    <w:lsdException w:name="List Table 6 Colorful Accent 6" w:uiPriority="51"/>
+    <w:lsdException w:name="List Table 7 Colorful Accent 6" w:uiPriority="52"/>
+    <w:lsdException w:name="Mention" w:semiHidden="1" w:unhideWhenUsed="1"/>
+    <w:lsdException w:name="Smart Hyperlink" w:semiHidden="1" w:unhideWhenUsed="1"/>
+    <w:lsdException w:name="Hashtag" w:semiHidden="1" w:unhideWhenUsed="1"/>
+    <w:lsdException w:name="Unresolved Mention" w:semiHidden="1" w:unhideWhenUsed="1"/>
+    <w:lsdException w:name="Smart Link" w:semiHidden="1" w:unhideWhenUsed="1"/>
   </w:latentStyles>
-  <w:style w:type="paragraph" w:default="1" w:styleId="Standaard">
+  <w:style w:type="paragraph" w:default="1" w:styleId="Norml">
     <w:name w:val="Normal"/>
     <w:qFormat/>
   </w:style>
-  <w:style w:type="paragraph" w:styleId="Kop1">
+  <w:style w:type="paragraph" w:styleId="Cmsor1">
     <w:name w:val="heading 1"/>
-    <w:basedOn w:val="Standaard"/>
-    <w:next w:val="Standaard"/>
-    <w:link w:val="Kop1Char"/>
+    <w:basedOn w:val="Norml"/>
+    <w:next w:val="Norml"/>
+    <w:link w:val="Cmsor1Char"/>
     <w:uiPriority w:val="9"/>
     <w:qFormat/>
     <w:rsid w:val="00B4795F"/>
@@ -2637,11 +3122,11 @@
       <w:szCs w:val="28"/>
     </w:rPr>
   </w:style>
-  <w:style w:type="paragraph" w:styleId="Kop2">
+  <w:style w:type="paragraph" w:styleId="Cmsor2">
     <w:name w:val="heading 2"/>
-    <w:basedOn w:val="Standaard"/>
-    <w:next w:val="Standaard"/>
-    <w:link w:val="Kop2Char"/>
+    <w:basedOn w:val="Norml"/>
+    <w:next w:val="Norml"/>
+    <w:link w:val="Cmsor2Char"/>
     <w:uiPriority w:val="9"/>
     <w:unhideWhenUsed/>
     <w:qFormat/>
@@ -2661,13 +3146,35 @@
       <w:szCs w:val="26"/>
     </w:rPr>
   </w:style>
-  <w:style w:type="character" w:default="1" w:styleId="Standaardalinea-lettertype">
+  <w:style w:type="paragraph" w:styleId="Cmsor3">
+    <w:name w:val="heading 3"/>
+    <w:basedOn w:val="Norml"/>
+    <w:next w:val="Norml"/>
+    <w:link w:val="Cmsor3Char"/>
+    <w:uiPriority w:val="9"/>
+    <w:unhideWhenUsed/>
+    <w:qFormat/>
+    <w:rsid w:val="00784586"/>
+    <w:pPr>
+      <w:keepNext/>
+      <w:keepLines/>
+      <w:spacing w:before="40" w:after="0"/>
+      <w:outlineLvl w:val="2"/>
+    </w:pPr>
+    <w:rPr>
+      <w:rFonts w:asciiTheme="majorHAnsi" w:eastAsiaTheme="majorEastAsia" w:hAnsiTheme="majorHAnsi" w:cstheme="majorBidi"/>
+      <w:color w:val="243F60" w:themeColor="accent1" w:themeShade="7F"/>
+      <w:sz w:val="24"/>
+      <w:szCs w:val="24"/>
+    </w:rPr>
+  </w:style>
+  <w:style w:type="character" w:default="1" w:styleId="Bekezdsalapbettpusa">
     <w:name w:val="Default Paragraph Font"/>
     <w:uiPriority w:val="1"/>
     <w:semiHidden/>
     <w:unhideWhenUsed/>
   </w:style>
-  <w:style w:type="table" w:default="1" w:styleId="Standaardtabel">
+  <w:style w:type="table" w:default="1" w:styleId="Normltblzat">
     <w:name w:val="Normal Table"/>
     <w:uiPriority w:val="99"/>
     <w:semiHidden/>
@@ -2682,15 +3189,15 @@
       </w:tblCellMar>
     </w:tblPr>
   </w:style>
-  <w:style w:type="numbering" w:default="1" w:styleId="Geenlijst">
+  <w:style w:type="numbering" w:default="1" w:styleId="Nemlista">
     <w:name w:val="No List"/>
     <w:uiPriority w:val="99"/>
     <w:semiHidden/>
     <w:unhideWhenUsed/>
   </w:style>
-  <w:style w:type="table" w:styleId="Gemiddeldelijst2-accent1">
+  <w:style w:type="table" w:styleId="Kzepeslista21jellszn">
     <w:name w:val="Medium List 2 Accent 1"/>
-    <w:basedOn w:val="Standaardtabel"/>
+    <w:basedOn w:val="Normltblzat"/>
     <w:uiPriority w:val="66"/>
     <w:rsid w:val="00F6523A"/>
     <w:pPr>
@@ -2809,10 +3316,10 @@
       </w:tcPr>
     </w:tblStylePr>
   </w:style>
-  <w:style w:type="character" w:customStyle="1" w:styleId="Kop1Char">
-    <w:name w:val="Kop 1 Char"/>
-    <w:basedOn w:val="Standaardalinea-lettertype"/>
-    <w:link w:val="Kop1"/>
+  <w:style w:type="character" w:customStyle="1" w:styleId="Cmsor1Char">
+    <w:name w:val="Címsor 1 Char"/>
+    <w:basedOn w:val="Bekezdsalapbettpusa"/>
+    <w:link w:val="Cmsor1"/>
     <w:uiPriority w:val="9"/>
     <w:rsid w:val="00B4795F"/>
     <w:rPr>
@@ -2824,10 +3331,10 @@
       <w:szCs w:val="28"/>
     </w:rPr>
   </w:style>
-  <w:style w:type="character" w:customStyle="1" w:styleId="Kop2Char">
-    <w:name w:val="Kop 2 Char"/>
-    <w:basedOn w:val="Standaardalinea-lettertype"/>
-    <w:link w:val="Kop2"/>
+  <w:style w:type="character" w:customStyle="1" w:styleId="Cmsor2Char">
+    <w:name w:val="Címsor 2 Char"/>
+    <w:basedOn w:val="Bekezdsalapbettpusa"/>
+    <w:link w:val="Cmsor2"/>
     <w:uiPriority w:val="9"/>
     <w:rsid w:val="006B4447"/>
     <w:rPr>
@@ -2839,392 +3346,17 @@
       <w:szCs w:val="26"/>
     </w:rPr>
   </w:style>
-</w:styles>
-</file>
-
-<file path=word/stylesWithEffects.xml><?xml version="1.0" encoding="utf-8"?>
-<w:styles xmlns:wpc="http://schemas.microsoft.com/office/word/2010/wordprocessingCanvas" xmlns:mc="http://schemas.openxmlformats.org/markup-compatibility/2006" xmlns:o="urn:schemas-microsoft-com:office:office" xmlns:r="http://schemas.openxmlformats.org/officeDocument/2006/relationships" xmlns:m="http://schemas.openxmlformats.org/officeDocument/2006/math" xmlns:v="urn:schemas-microsoft-com:vml" xmlns:wp14="http://schemas.microsoft.com/office/word/2010/wordprocessingDrawing" xmlns:wp="http://schemas.openxmlformats.org/drawingml/2006/wordprocessingDrawing" xmlns:w10="urn:schemas-microsoft-com:office:word" xmlns:w="http://schemas.openxmlformats.org/wordprocessingml/2006/main" xmlns:w14="http://schemas.microsoft.com/office/word/2010/wordml" xmlns:wpg="http://schemas.microsoft.com/office/word/2010/wordprocessingGroup" xmlns:wpi="http://schemas.microsoft.com/office/word/2010/wordprocessingInk" xmlns:wne="http://schemas.microsoft.com/office/word/2006/wordml" xmlns:wps="http://schemas.microsoft.com/office/word/2010/wordprocessingShape" mc:Ignorable="w14 wp14">
-  <w:docDefaults>
-    <w:rPrDefault>
-      <w:rPr>
-        <w:rFonts w:asciiTheme="minorHAnsi" w:eastAsiaTheme="minorHAnsi" w:hAnsiTheme="minorHAnsi" w:cstheme="minorBidi"/>
-        <w:sz w:val="22"/>
-        <w:szCs w:val="22"/>
-        <w:lang w:val="en-US" w:eastAsia="en-US" w:bidi="ar-SA"/>
-      </w:rPr>
-    </w:rPrDefault>
-    <w:pPrDefault>
-      <w:pPr>
-        <w:spacing w:after="200" w:line="276" w:lineRule="auto"/>
-      </w:pPr>
-    </w:pPrDefault>
-  </w:docDefaults>
-  <w:latentStyles w:defLockedState="0" w:defUIPriority="99" w:defSemiHidden="1" w:defUnhideWhenUsed="1" w:defQFormat="0" w:count="267">
-    <w:lsdException w:name="Normal" w:semiHidden="0" w:uiPriority="0" w:unhideWhenUsed="0" w:qFormat="1"/>
-    <w:lsdException w:name="heading 1" w:semiHidden="0" w:uiPriority="9" w:unhideWhenUsed="0" w:qFormat="1"/>
-    <w:lsdException w:name="heading 2" w:uiPriority="9" w:qFormat="1"/>
-    <w:lsdException w:name="heading 3" w:uiPriority="9" w:qFormat="1"/>
-    <w:lsdException w:name="heading 4" w:uiPriority="9" w:qFormat="1"/>
-    <w:lsdException w:name="heading 5" w:uiPriority="9" w:qFormat="1"/>
-    <w:lsdException w:name="heading 6" w:uiPriority="9" w:qFormat="1"/>
-    <w:lsdException w:name="heading 7" w:uiPriority="9" w:qFormat="1"/>
-    <w:lsdException w:name="heading 8" w:uiPriority="9" w:qFormat="1"/>
-    <w:lsdException w:name="heading 9" w:uiPriority="9" w:qFormat="1"/>
-    <w:lsdException w:name="toc 1" w:uiPriority="39"/>
-    <w:lsdException w:name="toc 2" w:uiPriority="39"/>
-    <w:lsdException w:name="toc 3" w:uiPriority="39"/>
-    <w:lsdException w:name="toc 4" w:uiPriority="39"/>
-    <w:lsdException w:name="toc 5" w:uiPriority="39"/>
-    <w:lsdException w:name="toc 6" w:uiPriority="39"/>
-    <w:lsdException w:name="toc 7" w:uiPriority="39"/>
-    <w:lsdException w:name="toc 8" w:uiPriority="39"/>
-    <w:lsdException w:name="toc 9" w:uiPriority="39"/>
-    <w:lsdException w:name="caption" w:uiPriority="35" w:qFormat="1"/>
-    <w:lsdException w:name="Title" w:semiHidden="0" w:uiPriority="10" w:unhideWhenUsed="0" w:qFormat="1"/>
-    <w:lsdException w:name="Default Paragraph Font" w:uiPriority="1"/>
-    <w:lsdException w:name="Subtitle" w:semiHidden="0" w:uiPriority="11" w:unhideWhenUsed="0" w:qFormat="1"/>
-    <w:lsdException w:name="Strong" w:semiHidden="0" w:uiPriority="22" w:unhideWhenUsed="0" w:qFormat="1"/>
-    <w:lsdException w:name="Emphasis" w:semiHidden="0" w:uiPriority="20" w:unhideWhenUsed="0" w:qFormat="1"/>
-    <w:lsdException w:name="Table Grid" w:semiHidden="0" w:uiPriority="59" w:unhideWhenUsed="0"/>
-    <w:lsdException w:name="Placeholder Text" w:unhideWhenUsed="0"/>
-    <w:lsdException w:name="No Spacing" w:semiHidden="0" w:uiPriority="1" w:unhideWhenUsed="0" w:qFormat="1"/>
-    <w:lsdException w:name="Light Shading" w:semiHidden="0" w:uiPriority="60" w:unhideWhenUsed="0"/>
-    <w:lsdException w:name="Light List" w:semiHidden="0" w:uiPriority="61" w:unhideWhenUsed="0"/>
-    <w:lsdException w:name="Light Grid" w:semiHidden="0" w:uiPriority="62" w:unhideWhenUsed="0"/>
-    <w:lsdException w:name="Medium Shading 1" w:semiHidden="0" w:uiPriority="63" w:unhideWhenUsed="0"/>
-    <w:lsdException w:name="Medium Shading 2" w:semiHidden="0" w:uiPriority="64" w:unhideWhenUsed="0"/>
-    <w:lsdException w:name="Medium List 1" w:semiHidden="0" w:uiPriority="65" w:unhideWhenUsed="0"/>
-    <w:lsdException w:name="Medium List 2" w:semiHidden="0" w:uiPriority="66" w:unhideWhenUsed="0"/>
-    <w:lsdException w:name="Medium Grid 1" w:semiHidden="0" w:uiPriority="67" w:unhideWhenUsed="0"/>
-    <w:lsdException w:name="Medium Grid 2" w:semiHidden="0" w:uiPriority="68" w:unhideWhenUsed="0"/>
-    <w:lsdException w:name="Medium Grid 3" w:semiHidden="0" w:uiPriority="69" w:unhideWhenUsed="0"/>
-    <w:lsdException w:name="Dark List" w:semiHidden="0" w:uiPriority="70" w:unhideWhenUsed="0"/>
-    <w:lsdException w:name="Colorful Shading" w:semiHidden="0" w:uiPriority="71" w:unhideWhenUsed="0"/>
-    <w:lsdException w:name="Colorful List" w:semiHidden="0" w:uiPriority="72" w:unhideWhenUsed="0"/>
-    <w:lsdException w:name="Colorful Grid" w:semiHidden="0" w:uiPriority="73" w:unhideWhenUsed="0"/>
-    <w:lsdException w:name="Light Shading Accent 1" w:semiHidden="0" w:uiPriority="60" w:unhideWhenUsed="0"/>
-    <w:lsdException w:name="Light List Accent 1" w:semiHidden="0" w:uiPriority="61" w:unhideWhenUsed="0"/>
-    <w:lsdException w:name="Light Grid Accent 1" w:semiHidden="0" w:uiPriority="62" w:unhideWhenUsed="0"/>
-    <w:lsdException w:name="Medium Shading 1 Accent 1" w:semiHidden="0" w:uiPriority="63" w:unhideWhenUsed="0"/>
-    <w:lsdException w:name="Medium Shading 2 Accent 1" w:semiHidden="0" w:uiPriority="64" w:unhideWhenUsed="0"/>
-    <w:lsdException w:name="Medium List 1 Accent 1" w:semiHidden="0" w:uiPriority="65" w:unhideWhenUsed="0"/>
-    <w:lsdException w:name="Revision" w:unhideWhenUsed="0"/>
-    <w:lsdException w:name="List Paragraph" w:semiHidden="0" w:uiPriority="34" w:unhideWhenUsed="0" w:qFormat="1"/>
-    <w:lsdException w:name="Quote" w:semiHidden="0" w:uiPriority="29" w:unhideWhenUsed="0" w:qFormat="1"/>
-    <w:lsdException w:name="Intense Quote" w:semiHidden="0" w:uiPriority="30" w:unhideWhenUsed="0" w:qFormat="1"/>
-    <w:lsdException w:name="Medium List 2 Accent 1" w:semiHidden="0" w:uiPriority="66" w:unhideWhenUsed="0"/>
-    <w:lsdException w:name="Medium Grid 1 Accent 1" w:semiHidden="0" w:uiPriority="67" w:unhideWhenUsed="0"/>
-    <w:lsdException w:name="Medium Grid 2 Accent 1" w:semiHidden="0" w:uiPriority="68" w:unhideWhenUsed="0"/>
-    <w:lsdException w:name="Medium Grid 3 Accent 1" w:semiHidden="0" w:uiPriority="69" w:unhideWhenUsed="0"/>
-    <w:lsdException w:name="Dark List Accent 1" w:semiHidden="0" w:uiPriority="70" w:unhideWhenUsed="0"/>
-    <w:lsdException w:name="Colorful Shading Accent 1" w:semiHidden="0" w:uiPriority="71" w:unhideWhenUsed="0"/>
-    <w:lsdException w:name="Colorful List Accent 1" w:semiHidden="0" w:uiPriority="72" w:unhideWhenUsed="0"/>
-    <w:lsdException w:name="Colorful Grid Accent 1" w:semiHidden="0" w:uiPriority="73" w:unhideWhenUsed="0"/>
-    <w:lsdException w:name="Light Shading Accent 2" w:semiHidden="0" w:uiPriority="60" w:unhideWhenUsed="0"/>
-    <w:lsdException w:name="Light List Accent 2" w:semiHidden="0" w:uiPriority="61" w:unhideWhenUsed="0"/>
-    <w:lsdException w:name="Light Grid Accent 2" w:semiHidden="0" w:uiPriority="62" w:unhideWhenUsed="0"/>
-    <w:lsdException w:name="Medium Shading 1 Accent 2" w:semiHidden="0" w:uiPriority="63" w:unhideWhenUsed="0"/>
-    <w:lsdException w:name="Medium Shading 2 Accent 2" w:semiHidden="0" w:uiPriority="64" w:unhideWhenUsed="0"/>
-    <w:lsdException w:name="Medium List 1 Accent 2" w:semiHidden="0" w:uiPriority="65" w:unhideWhenUsed="0"/>
-    <w:lsdException w:name="Medium List 2 Accent 2" w:semiHidden="0" w:uiPriority="66" w:unhideWhenUsed="0"/>
-    <w:lsdException w:name="Medium Grid 1 Accent 2" w:semiHidden="0" w:uiPriority="67" w:unhideWhenUsed="0"/>
-    <w:lsdException w:name="Medium Grid 2 Accent 2" w:semiHidden="0" w:uiPriority="68" w:unhideWhenUsed="0"/>
-    <w:lsdException w:name="Medium Grid 3 Accent 2" w:semiHidden="0" w:uiPriority="69" w:unhideWhenUsed="0"/>
-    <w:lsdException w:name="Dark List Accent 2" w:semiHidden="0" w:uiPriority="70" w:unhideWhenUsed="0"/>
-    <w:lsdException w:name="Colorful Shading Accent 2" w:semiHidden="0" w:uiPriority="71" w:unhideWhenUsed="0"/>
-    <w:lsdException w:name="Colorful List Accent 2" w:semiHidden="0" w:uiPriority="72" w:unhideWhenUsed="0"/>
-    <w:lsdException w:name="Colorful Grid Accent 2" w:semiHidden="0" w:uiPriority="73" w:unhideWhenUsed="0"/>
-    <w:lsdException w:name="Light Shading Accent 3" w:semiHidden="0" w:uiPriority="60" w:unhideWhenUsed="0"/>
-    <w:lsdException w:name="Light List Accent 3" w:semiHidden="0" w:uiPriority="61" w:unhideWhenUsed="0"/>
-    <w:lsdException w:name="Light Grid Accent 3" w:semiHidden="0" w:uiPriority="62" w:unhideWhenUsed="0"/>
-    <w:lsdException w:name="Medium Shading 1 Accent 3" w:semiHidden="0" w:uiPriority="63" w:unhideWhenUsed="0"/>
-    <w:lsdException w:name="Medium Shading 2 Accent 3" w:semiHidden="0" w:uiPriority="64" w:unhideWhenUsed="0"/>
-    <w:lsdException w:name="Medium List 1 Accent 3" w:semiHidden="0" w:uiPriority="65" w:unhideWhenUsed="0"/>
-    <w:lsdException w:name="Medium List 2 Accent 3" w:semiHidden="0" w:uiPriority="66" w:unhideWhenUsed="0"/>
-    <w:lsdException w:name="Medium Grid 1 Accent 3" w:semiHidden="0" w:uiPriority="67" w:unhideWhenUsed="0"/>
-    <w:lsdException w:name="Medium Grid 2 Accent 3" w:semiHidden="0" w:uiPriority="68" w:unhideWhenUsed="0"/>
-    <w:lsdException w:name="Medium Grid 3 Accent 3" w:semiHidden="0" w:uiPriority="69" w:unhideWhenUsed="0"/>
-    <w:lsdException w:name="Dark List Accent 3" w:semiHidden="0" w:uiPriority="70" w:unhideWhenUsed="0"/>
-    <w:lsdException w:name="Colorful Shading Accent 3" w:semiHidden="0" w:uiPriority="71" w:unhideWhenUsed="0"/>
-    <w:lsdException w:name="Colorful List Accent 3" w:semiHidden="0" w:uiPriority="72" w:unhideWhenUsed="0"/>
-    <w:lsdException w:name="Colorful Grid Accent 3" w:semiHidden="0" w:uiPriority="73" w:unhideWhenUsed="0"/>
-    <w:lsdException w:name="Light Shading Accent 4" w:semiHidden="0" w:uiPriority="60" w:unhideWhenUsed="0"/>
-    <w:lsdException w:name="Light List Accent 4" w:semiHidden="0" w:uiPriority="61" w:unhideWhenUsed="0"/>
-    <w:lsdException w:name="Light Grid Accent 4" w:semiHidden="0" w:uiPriority="62" w:unhideWhenUsed="0"/>
-    <w:lsdException w:name="Medium Shading 1 Accent 4" w:semiHidden="0" w:uiPriority="63" w:unhideWhenUsed="0"/>
-    <w:lsdException w:name="Medium Shading 2 Accent 4" w:semiHidden="0" w:uiPriority="64" w:unhideWhenUsed="0"/>
-    <w:lsdException w:name="Medium List 1 Accent 4" w:semiHidden="0" w:uiPriority="65" w:unhideWhenUsed="0"/>
-    <w:lsdException w:name="Medium List 2 Accent 4" w:semiHidden="0" w:uiPriority="66" w:unhideWhenUsed="0"/>
-    <w:lsdException w:name="Medium Grid 1 Accent 4" w:semiHidden="0" w:uiPriority="67" w:unhideWhenUsed="0"/>
-    <w:lsdException w:name="Medium Grid 2 Accent 4" w:semiHidden="0" w:uiPriority="68" w:unhideWhenUsed="0"/>
-    <w:lsdException w:name="Medium Grid 3 Accent 4" w:semiHidden="0" w:uiPriority="69" w:unhideWhenUsed="0"/>
-    <w:lsdException w:name="Dark List Accent 4" w:semiHidden="0" w:uiPriority="70" w:unhideWhenUsed="0"/>
-    <w:lsdException w:name="Colorful Shading Accent 4" w:semiHidden="0" w:uiPriority="71" w:unhideWhenUsed="0"/>
-    <w:lsdException w:name="Colorful List Accent 4" w:semiHidden="0" w:uiPriority="72" w:unhideWhenUsed="0"/>
-    <w:lsdException w:name="Colorful Grid Accent 4" w:semiHidden="0" w:uiPriority="73" w:unhideWhenUsed="0"/>
-    <w:lsdException w:name="Light Shading Accent 5" w:semiHidden="0" w:uiPriority="60" w:unhideWhenUsed="0"/>
-    <w:lsdException w:name="Light List Accent 5" w:semiHidden="0" w:uiPriority="61" w:unhideWhenUsed="0"/>
-    <w:lsdException w:name="Light Grid Accent 5" w:semiHidden="0" w:uiPriority="62" w:unhideWhenUsed="0"/>
-    <w:lsdException w:name="Medium Shading 1 Accent 5" w:semiHidden="0" w:uiPriority="63" w:unhideWhenUsed="0"/>
-    <w:lsdException w:name="Medium Shading 2 Accent 5" w:semiHidden="0" w:uiPriority="64" w:unhideWhenUsed="0"/>
-    <w:lsdException w:name="Medium List 1 Accent 5" w:semiHidden="0" w:uiPriority="65" w:unhideWhenUsed="0"/>
-    <w:lsdException w:name="Medium List 2 Accent 5" w:semiHidden="0" w:uiPriority="66" w:unhideWhenUsed="0"/>
-    <w:lsdException w:name="Medium Grid 1 Accent 5" w:semiHidden="0" w:uiPriority="67" w:unhideWhenUsed="0"/>
-    <w:lsdException w:name="Medium Grid 2 Accent 5" w:semiHidden="0" w:uiPriority="68" w:unhideWhenUsed="0"/>
-    <w:lsdException w:name="Medium Grid 3 Accent 5" w:semiHidden="0" w:uiPriority="69" w:unhideWhenUsed="0"/>
-    <w:lsdException w:name="Dark List Accent 5" w:semiHidden="0" w:uiPriority="70" w:unhideWhenUsed="0"/>
-    <w:lsdException w:name="Colorful Shading Accent 5" w:semiHidden="0" w:uiPriority="71" w:unhideWhenUsed="0"/>
-    <w:lsdException w:name="Colorful List Accent 5" w:semiHidden="0" w:uiPriority="72" w:unhideWhenUsed="0"/>
-    <w:lsdException w:name="Colorful Grid Accent 5" w:semiHidden="0" w:uiPriority="73" w:unhideWhenUsed="0"/>
-    <w:lsdException w:name="Light Shading Accent 6" w:semiHidden="0" w:uiPriority="60" w:unhideWhenUsed="0"/>
-    <w:lsdException w:name="Light List Accent 6" w:semiHidden="0" w:uiPriority="61" w:unhideWhenUsed="0"/>
-    <w:lsdException w:name="Light Grid Accent 6" w:semiHidden="0" w:uiPriority="62" w:unhideWhenUsed="0"/>
-    <w:lsdException w:name="Medium Shading 1 Accent 6" w:semiHidden="0" w:uiPriority="63" w:unhideWhenUsed="0"/>
-    <w:lsdException w:name="Medium Shading 2 Accent 6" w:semiHidden="0" w:uiPriority="64" w:unhideWhenUsed="0"/>
-    <w:lsdException w:name="Medium List 1 Accent 6" w:semiHidden="0" w:uiPriority="65" w:unhideWhenUsed="0"/>
-    <w:lsdException w:name="Medium List 2 Accent 6" w:semiHidden="0" w:uiPriority="66" w:unhideWhenUsed="0"/>
-    <w:lsdException w:name="Medium Grid 1 Accent 6" w:semiHidden="0" w:uiPriority="67" w:unhideWhenUsed="0"/>
-    <w:lsdException w:name="Medium Grid 2 Accent 6" w:semiHidden="0" w:uiPriority="68" w:unhideWhenUsed="0"/>
-    <w:lsdException w:name="Medium Grid 3 Accent 6" w:semiHidden="0" w:uiPriority="69" w:unhideWhenUsed="0"/>
-    <w:lsdException w:name="Dark List Accent 6" w:semiHidden="0" w:uiPriority="70" w:unhideWhenUsed="0"/>
-    <w:lsdException w:name="Colorful Shading Accent 6" w:semiHidden="0" w:uiPriority="71" w:unhideWhenUsed="0"/>
-    <w:lsdException w:name="Colorful List Accent 6" w:semiHidden="0" w:uiPriority="72" w:unhideWhenUsed="0"/>
-    <w:lsdException w:name="Colorful Grid Accent 6" w:semiHidden="0" w:uiPriority="73" w:unhideWhenUsed="0"/>
-    <w:lsdException w:name="Subtle Emphasis" w:semiHidden="0" w:uiPriority="19" w:unhideWhenUsed="0" w:qFormat="1"/>
-    <w:lsdException w:name="Intense Emphasis" w:semiHidden="0" w:uiPriority="21" w:unhideWhenUsed="0" w:qFormat="1"/>
-    <w:lsdException w:name="Subtle Reference" w:semiHidden="0" w:uiPriority="31" w:unhideWhenUsed="0" w:qFormat="1"/>
-    <w:lsdException w:name="Intense Reference" w:semiHidden="0" w:uiPriority="32" w:unhideWhenUsed="0" w:qFormat="1"/>
-    <w:lsdException w:name="Book Title" w:semiHidden="0" w:uiPriority="33" w:unhideWhenUsed="0" w:qFormat="1"/>
-    <w:lsdException w:name="Bibliography" w:uiPriority="37"/>
-    <w:lsdException w:name="TOC Heading" w:uiPriority="39" w:qFormat="1"/>
-  </w:latentStyles>
-  <w:style w:type="paragraph" w:default="1" w:styleId="Standaard">
-    <w:name w:val="Normal"/>
-    <w:qFormat/>
-  </w:style>
-  <w:style w:type="paragraph" w:styleId="Kop1">
-    <w:name w:val="heading 1"/>
-    <w:basedOn w:val="Standaard"/>
-    <w:next w:val="Standaard"/>
-    <w:link w:val="Kop1Char"/>
+  <w:style w:type="character" w:customStyle="1" w:styleId="Cmsor3Char">
+    <w:name w:val="Címsor 3 Char"/>
+    <w:basedOn w:val="Bekezdsalapbettpusa"/>
+    <w:link w:val="Cmsor3"/>
     <w:uiPriority w:val="9"/>
-    <w:qFormat/>
-    <w:rsid w:val="00B4795F"/>
-    <w:pPr>
-      <w:keepNext/>
-      <w:keepLines/>
-      <w:spacing w:before="480" w:after="0"/>
-      <w:outlineLvl w:val="0"/>
-    </w:pPr>
+    <w:rsid w:val="00784586"/>
     <w:rPr>
       <w:rFonts w:asciiTheme="majorHAnsi" w:eastAsiaTheme="majorEastAsia" w:hAnsiTheme="majorHAnsi" w:cstheme="majorBidi"/>
-      <w:b/>
-      <w:bCs/>
-      <w:color w:val="365F91" w:themeColor="accent1" w:themeShade="BF"/>
-      <w:sz w:val="28"/>
-      <w:szCs w:val="28"/>
-    </w:rPr>
-  </w:style>
-  <w:style w:type="paragraph" w:styleId="Kop2">
-    <w:name w:val="heading 2"/>
-    <w:basedOn w:val="Standaard"/>
-    <w:next w:val="Standaard"/>
-    <w:link w:val="Kop2Char"/>
-    <w:uiPriority w:val="9"/>
-    <w:unhideWhenUsed/>
-    <w:qFormat/>
-    <w:rsid w:val="006B4447"/>
-    <w:pPr>
-      <w:keepNext/>
-      <w:keepLines/>
-      <w:spacing w:before="200" w:after="0"/>
-      <w:outlineLvl w:val="1"/>
-    </w:pPr>
-    <w:rPr>
-      <w:rFonts w:asciiTheme="majorHAnsi" w:eastAsiaTheme="majorEastAsia" w:hAnsiTheme="majorHAnsi" w:cstheme="majorBidi"/>
-      <w:b/>
-      <w:bCs/>
-      <w:color w:val="4F81BD" w:themeColor="accent1"/>
-      <w:sz w:val="26"/>
-      <w:szCs w:val="26"/>
-    </w:rPr>
-  </w:style>
-  <w:style w:type="character" w:default="1" w:styleId="Standaardalinea-lettertype">
-    <w:name w:val="Default Paragraph Font"/>
-    <w:uiPriority w:val="1"/>
-    <w:semiHidden/>
-    <w:unhideWhenUsed/>
-  </w:style>
-  <w:style w:type="table" w:default="1" w:styleId="Standaardtabel">
-    <w:name w:val="Normal Table"/>
-    <w:uiPriority w:val="99"/>
-    <w:semiHidden/>
-    <w:unhideWhenUsed/>
-    <w:tblPr>
-      <w:tblInd w:w="0" w:type="dxa"/>
-      <w:tblCellMar>
-        <w:top w:w="0" w:type="dxa"/>
-        <w:left w:w="108" w:type="dxa"/>
-        <w:bottom w:w="0" w:type="dxa"/>
-        <w:right w:w="108" w:type="dxa"/>
-      </w:tblCellMar>
-    </w:tblPr>
-  </w:style>
-  <w:style w:type="numbering" w:default="1" w:styleId="Geenlijst">
-    <w:name w:val="No List"/>
-    <w:uiPriority w:val="99"/>
-    <w:semiHidden/>
-    <w:unhideWhenUsed/>
-  </w:style>
-  <w:style w:type="table" w:styleId="Gemiddeldelijst2-accent1">
-    <w:name w:val="Medium List 2 Accent 1"/>
-    <w:basedOn w:val="Standaardtabel"/>
-    <w:uiPriority w:val="66"/>
-    <w:rsid w:val="00F6523A"/>
-    <w:pPr>
-      <w:spacing w:after="0" w:line="240" w:lineRule="auto"/>
-    </w:pPr>
-    <w:rPr>
-      <w:rFonts w:asciiTheme="majorHAnsi" w:eastAsiaTheme="majorEastAsia" w:hAnsiTheme="majorHAnsi" w:cstheme="majorBidi"/>
-      <w:color w:val="000000" w:themeColor="text1"/>
-    </w:rPr>
-    <w:tblPr>
-      <w:tblStyleRowBandSize w:val="1"/>
-      <w:tblStyleColBandSize w:val="1"/>
-      <w:tblBorders>
-        <w:top w:val="single" w:sz="8" w:space="0" w:color="4F81BD" w:themeColor="accent1"/>
-        <w:left w:val="single" w:sz="8" w:space="0" w:color="4F81BD" w:themeColor="accent1"/>
-        <w:bottom w:val="single" w:sz="8" w:space="0" w:color="4F81BD" w:themeColor="accent1"/>
-        <w:right w:val="single" w:sz="8" w:space="0" w:color="4F81BD" w:themeColor="accent1"/>
-      </w:tblBorders>
-    </w:tblPr>
-    <w:tblStylePr w:type="firstRow">
-      <w:rPr>
-        <w:sz w:val="24"/>
-        <w:szCs w:val="24"/>
-      </w:rPr>
-      <w:tblPr/>
-      <w:tcPr>
-        <w:tcBorders>
-          <w:top w:val="nil"/>
-          <w:left w:val="nil"/>
-          <w:bottom w:val="single" w:sz="24" w:space="0" w:color="4F81BD" w:themeColor="accent1"/>
-          <w:right w:val="nil"/>
-          <w:insideH w:val="nil"/>
-          <w:insideV w:val="nil"/>
-        </w:tcBorders>
-        <w:shd w:val="clear" w:color="auto" w:fill="FFFFFF" w:themeFill="background1"/>
-      </w:tcPr>
-    </w:tblStylePr>
-    <w:tblStylePr w:type="lastRow">
-      <w:tblPr/>
-      <w:tcPr>
-        <w:tcBorders>
-          <w:top w:val="single" w:sz="8" w:space="0" w:color="4F81BD" w:themeColor="accent1"/>
-          <w:left w:val="nil"/>
-          <w:bottom w:val="nil"/>
-          <w:right w:val="nil"/>
-          <w:insideH w:val="nil"/>
-          <w:insideV w:val="nil"/>
-        </w:tcBorders>
-        <w:shd w:val="clear" w:color="auto" w:fill="FFFFFF" w:themeFill="background1"/>
-      </w:tcPr>
-    </w:tblStylePr>
-    <w:tblStylePr w:type="firstCol">
-      <w:tblPr/>
-      <w:tcPr>
-        <w:tcBorders>
-          <w:top w:val="nil"/>
-          <w:left w:val="nil"/>
-          <w:bottom w:val="nil"/>
-          <w:right w:val="single" w:sz="8" w:space="0" w:color="4F81BD" w:themeColor="accent1"/>
-          <w:insideH w:val="nil"/>
-          <w:insideV w:val="nil"/>
-        </w:tcBorders>
-        <w:shd w:val="clear" w:color="auto" w:fill="FFFFFF" w:themeFill="background1"/>
-      </w:tcPr>
-    </w:tblStylePr>
-    <w:tblStylePr w:type="lastCol">
-      <w:tblPr/>
-      <w:tcPr>
-        <w:tcBorders>
-          <w:top w:val="nil"/>
-          <w:left w:val="single" w:sz="8" w:space="0" w:color="4F81BD" w:themeColor="accent1"/>
-          <w:bottom w:val="nil"/>
-          <w:right w:val="nil"/>
-          <w:insideH w:val="nil"/>
-          <w:insideV w:val="nil"/>
-        </w:tcBorders>
-        <w:shd w:val="clear" w:color="auto" w:fill="FFFFFF" w:themeFill="background1"/>
-      </w:tcPr>
-    </w:tblStylePr>
-    <w:tblStylePr w:type="band1Vert">
-      <w:tblPr/>
-      <w:tcPr>
-        <w:tcBorders>
-          <w:left w:val="nil"/>
-          <w:right w:val="nil"/>
-          <w:insideH w:val="nil"/>
-          <w:insideV w:val="nil"/>
-        </w:tcBorders>
-        <w:shd w:val="clear" w:color="auto" w:fill="D3DFEE" w:themeFill="accent1" w:themeFillTint="3F"/>
-      </w:tcPr>
-    </w:tblStylePr>
-    <w:tblStylePr w:type="band1Horz">
-      <w:tblPr/>
-      <w:tcPr>
-        <w:tcBorders>
-          <w:top w:val="nil"/>
-          <w:bottom w:val="nil"/>
-          <w:insideH w:val="nil"/>
-          <w:insideV w:val="nil"/>
-        </w:tcBorders>
-        <w:shd w:val="clear" w:color="auto" w:fill="D3DFEE" w:themeFill="accent1" w:themeFillTint="3F"/>
-      </w:tcPr>
-    </w:tblStylePr>
-    <w:tblStylePr w:type="nwCell">
-      <w:tblPr/>
-      <w:tcPr>
-        <w:shd w:val="clear" w:color="auto" w:fill="FFFFFF" w:themeFill="background1"/>
-      </w:tcPr>
-    </w:tblStylePr>
-    <w:tblStylePr w:type="swCell">
-      <w:tblPr/>
-      <w:tcPr>
-        <w:tcBorders>
-          <w:top w:val="nil"/>
-        </w:tcBorders>
-      </w:tcPr>
-    </w:tblStylePr>
-  </w:style>
-  <w:style w:type="character" w:customStyle="1" w:styleId="Kop1Char">
-    <w:name w:val="Kop 1 Char"/>
-    <w:basedOn w:val="Standaardalinea-lettertype"/>
-    <w:link w:val="Kop1"/>
-    <w:uiPriority w:val="9"/>
-    <w:rsid w:val="00B4795F"/>
-    <w:rPr>
-      <w:rFonts w:asciiTheme="majorHAnsi" w:eastAsiaTheme="majorEastAsia" w:hAnsiTheme="majorHAnsi" w:cstheme="majorBidi"/>
-      <w:b/>
-      <w:bCs/>
-      <w:color w:val="365F91" w:themeColor="accent1" w:themeShade="BF"/>
-      <w:sz w:val="28"/>
-      <w:szCs w:val="28"/>
-    </w:rPr>
-  </w:style>
-  <w:style w:type="character" w:customStyle="1" w:styleId="Kop2Char">
-    <w:name w:val="Kop 2 Char"/>
-    <w:basedOn w:val="Standaardalinea-lettertype"/>
-    <w:link w:val="Kop2"/>
-    <w:uiPriority w:val="9"/>
-    <w:rsid w:val="006B4447"/>
-    <w:rPr>
-      <w:rFonts w:asciiTheme="majorHAnsi" w:eastAsiaTheme="majorEastAsia" w:hAnsiTheme="majorHAnsi" w:cstheme="majorBidi"/>
-      <w:b/>
-      <w:bCs/>
-      <w:color w:val="4F81BD" w:themeColor="accent1"/>
-      <w:sz w:val="26"/>
-      <w:szCs w:val="26"/>
+      <w:color w:val="243F60" w:themeColor="accent1" w:themeShade="7F"/>
+      <w:sz w:val="24"/>
+      <w:szCs w:val="24"/>
     </w:rPr>
   </w:style>
 </w:styles>

</xml_diff>